<commit_message>
Modify an answer for query p2
</commit_message>
<xml_diff>
--- a/Prj#2/DBprj#2_20121277.docx
+++ b/Prj#2/DBprj#2_20121277.docx
@@ -19,6 +19,7 @@
         <w:rPr>
           <w:sz w:val="72"/>
           <w:szCs w:val="72"/>
+          <w:lang w:eastAsia="ko-KR"/>
         </w:rPr>
       </w:pPr>
       <w:r>
@@ -26,9 +27,20 @@
           <w:rFonts w:hint="eastAsia"/>
           <w:sz w:val="72"/>
           <w:szCs w:val="72"/>
-        </w:rPr>
-        <w:t>20</w:t>
-      </w:r>
+          <w:lang w:eastAsia="ko-KR"/>
+        </w:rPr>
+        <w:t>2021 Database System</w:t>
+      </w:r>
+    </w:p>
+    <w:p>
+      <w:pPr>
+        <w:pStyle w:val="a4"/>
+        <w:rPr>
+          <w:sz w:val="72"/>
+          <w:szCs w:val="72"/>
+          <w:lang w:eastAsia="ko-KR"/>
+        </w:rPr>
+      </w:pPr>
       <w:r>
         <w:rPr>
           <w:rFonts w:hint="eastAsia"/>
@@ -36,37 +48,13 @@
           <w:szCs w:val="72"/>
           <w:lang w:eastAsia="ko-KR"/>
         </w:rPr>
-        <w:t>21</w:t>
-      </w:r>
-      <w:r>
-        <w:rPr>
-          <w:rFonts w:hint="eastAsia"/>
+        <w:t>Project #</w:t>
+      </w:r>
+      <w:r>
+        <w:rPr>
           <w:sz w:val="72"/>
           <w:szCs w:val="72"/>
-        </w:rPr>
-        <w:t xml:space="preserve"> Database System</w:t>
-      </w:r>
-    </w:p>
-    <w:p>
-      <w:pPr>
-        <w:pStyle w:val="a4"/>
-        <w:rPr>
-          <w:sz w:val="72"/>
-          <w:szCs w:val="72"/>
-        </w:rPr>
-      </w:pPr>
-      <w:r>
-        <w:rPr>
-          <w:rFonts w:hint="eastAsia"/>
-          <w:sz w:val="72"/>
-          <w:szCs w:val="72"/>
-        </w:rPr>
-        <w:t>Project #</w:t>
-      </w:r>
-      <w:r>
-        <w:rPr>
-          <w:sz w:val="72"/>
-          <w:szCs w:val="72"/>
+          <w:lang w:eastAsia="ko-KR"/>
         </w:rPr>
         <w:t>2</w:t>
       </w:r>
@@ -76,52 +64,80 @@
         <w:rPr>
           <w:sz w:val="20"/>
           <w:szCs w:val="22"/>
+          <w:lang w:eastAsia="ko-KR"/>
         </w:rPr>
       </w:pPr>
     </w:p>
     <w:p>
       <w:pPr>
         <w:jc w:val="right"/>
+        <w:rPr>
+          <w:lang w:eastAsia="ko-KR"/>
+        </w:rPr>
       </w:pPr>
     </w:p>
     <w:p>
       <w:pPr>
         <w:jc w:val="right"/>
+        <w:rPr>
+          <w:lang w:eastAsia="ko-KR"/>
+        </w:rPr>
       </w:pPr>
     </w:p>
     <w:p>
       <w:pPr>
         <w:jc w:val="right"/>
+        <w:rPr>
+          <w:lang w:eastAsia="ko-KR"/>
+        </w:rPr>
       </w:pPr>
     </w:p>
     <w:p>
       <w:pPr>
         <w:jc w:val="right"/>
+        <w:rPr>
+          <w:lang w:eastAsia="ko-KR"/>
+        </w:rPr>
       </w:pPr>
     </w:p>
     <w:p>
       <w:pPr>
         <w:jc w:val="right"/>
+        <w:rPr>
+          <w:lang w:eastAsia="ko-KR"/>
+        </w:rPr>
       </w:pPr>
     </w:p>
     <w:p>
       <w:pPr>
         <w:jc w:val="right"/>
+        <w:rPr>
+          <w:lang w:eastAsia="ko-KR"/>
+        </w:rPr>
       </w:pPr>
     </w:p>
     <w:p>
       <w:pPr>
         <w:jc w:val="right"/>
+        <w:rPr>
+          <w:lang w:eastAsia="ko-KR"/>
+        </w:rPr>
       </w:pPr>
     </w:p>
     <w:p>
       <w:pPr>
         <w:jc w:val="right"/>
+        <w:rPr>
+          <w:lang w:eastAsia="ko-KR"/>
+        </w:rPr>
       </w:pPr>
     </w:p>
     <w:p>
       <w:pPr>
         <w:jc w:val="right"/>
+        <w:rPr>
+          <w:lang w:eastAsia="ko-KR"/>
+        </w:rPr>
       </w:pPr>
     </w:p>
     <w:p>
@@ -130,6 +146,7 @@
         <w:rPr>
           <w:sz w:val="40"/>
           <w:szCs w:val="40"/>
+          <w:lang w:eastAsia="ko-KR"/>
         </w:rPr>
       </w:pPr>
     </w:p>
@@ -279,50 +296,9 @@
     <w:p>
       <w:pPr>
         <w:pStyle w:val="10"/>
-        <w:rPr>
-          <w:lang w:eastAsia="ko-KR"/>
-        </w:rPr>
-      </w:pPr>
-      <w:r>
-        <w:rPr>
-          <w:rFonts w:hint="eastAsia"/>
-          <w:lang w:eastAsia="ko-KR"/>
-        </w:rPr>
-        <w:lastRenderedPageBreak/>
-        <w:t>&lt;</w:t>
-      </w:r>
-      <w:r>
-        <w:rPr>
-          <w:rFonts w:hint="eastAsia"/>
-          <w:lang w:eastAsia="ko-KR"/>
-        </w:rPr>
-        <w:t>목</w:t>
-      </w:r>
-      <w:r>
-        <w:rPr>
-          <w:rFonts w:hint="eastAsia"/>
-          <w:lang w:eastAsia="ko-KR"/>
-        </w:rPr>
-        <w:t xml:space="preserve"> </w:t>
-      </w:r>
-      <w:r>
-        <w:rPr>
-          <w:rFonts w:hint="eastAsia"/>
-          <w:lang w:eastAsia="ko-KR"/>
-        </w:rPr>
-        <w:t>차</w:t>
-      </w:r>
-      <w:r>
-        <w:rPr>
-          <w:rFonts w:hint="eastAsia"/>
-          <w:lang w:eastAsia="ko-KR"/>
-        </w:rPr>
-        <w:t>&gt;</w:t>
-      </w:r>
-    </w:p>
-    <w:p>
-      <w:pPr>
-        <w:pStyle w:val="10"/>
+        <w:tabs>
+          <w:tab w:val="right" w:leader="dot" w:pos="9350"/>
+        </w:tabs>
         <w:rPr>
           <w:noProof/>
           <w:kern w:val="2"/>
@@ -335,6 +311,7 @@
         <w:rPr>
           <w:lang w:eastAsia="ko-KR"/>
         </w:rPr>
+        <w:lastRenderedPageBreak/>
         <w:fldChar w:fldCharType="begin"/>
       </w:r>
       <w:r>
@@ -349,7 +326,7 @@
         </w:rPr>
         <w:fldChar w:fldCharType="separate"/>
       </w:r>
-      <w:hyperlink w:anchor="_Toc71715817" w:history="1">
+      <w:hyperlink w:anchor="_Toc71733487" w:history="1">
         <w:r>
           <w:rPr>
             <w:rStyle w:val="ac"/>
@@ -449,7 +426,7 @@
             <w:noProof/>
             <w:webHidden/>
           </w:rPr>
-          <w:instrText xml:space="preserve"> PAGEREF _Toc71715817 \h </w:instrText>
+          <w:instrText xml:space="preserve"> PAGEREF _Toc71733487 \h </w:instrText>
         </w:r>
         <w:r>
           <w:rPr>
@@ -469,7 +446,7 @@
             <w:noProof/>
             <w:webHidden/>
           </w:rPr>
-          <w:t>1</w:t>
+          <w:t>2</w:t>
         </w:r>
         <w:r>
           <w:rPr>
@@ -483,6 +460,9 @@
     <w:p>
       <w:pPr>
         <w:pStyle w:val="10"/>
+        <w:tabs>
+          <w:tab w:val="right" w:leader="dot" w:pos="9350"/>
+        </w:tabs>
         <w:rPr>
           <w:noProof/>
           <w:kern w:val="2"/>
@@ -491,7 +471,7 @@
           <w:lang w:eastAsia="ko-KR"/>
         </w:rPr>
       </w:pPr>
-      <w:hyperlink w:anchor="_Toc71715818" w:history="1">
+      <w:hyperlink w:anchor="_Toc71733488" w:history="1">
         <w:r>
           <w:rPr>
             <w:rStyle w:val="ac"/>
@@ -525,7 +505,7 @@
             <w:noProof/>
             <w:webHidden/>
           </w:rPr>
-          <w:instrText xml:space="preserve"> PAGEREF _Toc71715818 \h </w:instrText>
+          <w:instrText xml:space="preserve"> PAGEREF _Toc71733488 \h </w:instrText>
         </w:r>
         <w:r>
           <w:rPr>
@@ -545,7 +525,7 @@
             <w:noProof/>
             <w:webHidden/>
           </w:rPr>
-          <w:t>2</w:t>
+          <w:t>3</w:t>
         </w:r>
         <w:r>
           <w:rPr>
@@ -559,6 +539,9 @@
     <w:p>
       <w:pPr>
         <w:pStyle w:val="10"/>
+        <w:tabs>
+          <w:tab w:val="right" w:leader="dot" w:pos="9350"/>
+        </w:tabs>
         <w:rPr>
           <w:noProof/>
           <w:kern w:val="2"/>
@@ -567,7 +550,7 @@
           <w:lang w:eastAsia="ko-KR"/>
         </w:rPr>
       </w:pPr>
-      <w:hyperlink w:anchor="_Toc71715819" w:history="1">
+      <w:hyperlink w:anchor="_Toc71733489" w:history="1">
         <w:r>
           <w:rPr>
             <w:rStyle w:val="ac"/>
@@ -594,7 +577,7 @@
             <w:noProof/>
             <w:webHidden/>
           </w:rPr>
-          <w:instrText xml:space="preserve"> PAGEREF _Toc71715819 \h </w:instrText>
+          <w:instrText xml:space="preserve"> PAGEREF _Toc71733489 \h </w:instrText>
         </w:r>
         <w:r>
           <w:rPr>
@@ -614,7 +597,7 @@
             <w:noProof/>
             <w:webHidden/>
           </w:rPr>
-          <w:t>4</w:t>
+          <w:t>5</w:t>
         </w:r>
         <w:r>
           <w:rPr>
@@ -634,13 +617,9 @@
         <w:ind w:left="480"/>
         <w:rPr>
           <w:noProof/>
-          <w:kern w:val="2"/>
-          <w:sz w:val="20"/>
-          <w:szCs w:val="22"/>
-          <w:lang w:eastAsia="ko-KR"/>
-        </w:rPr>
-      </w:pPr>
-      <w:hyperlink w:anchor="_Toc71715820" w:history="1">
+        </w:rPr>
+      </w:pPr>
+      <w:hyperlink w:anchor="_Toc71733490" w:history="1">
         <w:r>
           <w:rPr>
             <w:rStyle w:val="ac"/>
@@ -667,7 +646,7 @@
             <w:noProof/>
             <w:webHidden/>
           </w:rPr>
-          <w:instrText xml:space="preserve"> PAGEREF _Toc71715820 \h </w:instrText>
+          <w:instrText xml:space="preserve"> PAGEREF _Toc71733490 \h </w:instrText>
         </w:r>
         <w:r>
           <w:rPr>
@@ -687,7 +666,7 @@
             <w:noProof/>
             <w:webHidden/>
           </w:rPr>
-          <w:t>4</w:t>
+          <w:t>5</w:t>
         </w:r>
         <w:r>
           <w:rPr>
@@ -707,13 +686,9 @@
         <w:ind w:left="480"/>
         <w:rPr>
           <w:noProof/>
-          <w:kern w:val="2"/>
-          <w:sz w:val="20"/>
-          <w:szCs w:val="22"/>
-          <w:lang w:eastAsia="ko-KR"/>
-        </w:rPr>
-      </w:pPr>
-      <w:hyperlink w:anchor="_Toc71715821" w:history="1">
+        </w:rPr>
+      </w:pPr>
+      <w:hyperlink w:anchor="_Toc71733491" w:history="1">
         <w:r>
           <w:rPr>
             <w:rStyle w:val="ac"/>
@@ -754,7 +729,7 @@
             <w:noProof/>
             <w:webHidden/>
           </w:rPr>
-          <w:instrText xml:space="preserve"> PAGEREF _Toc71715821 \h </w:instrText>
+          <w:instrText xml:space="preserve"> PAGEREF _Toc71733491 \h </w:instrText>
         </w:r>
         <w:r>
           <w:rPr>
@@ -774,7 +749,7 @@
             <w:noProof/>
             <w:webHidden/>
           </w:rPr>
-          <w:t>5</w:t>
+          <w:t>6</w:t>
         </w:r>
         <w:r>
           <w:rPr>
@@ -794,13 +769,9 @@
         <w:ind w:left="480"/>
         <w:rPr>
           <w:noProof/>
-          <w:kern w:val="2"/>
-          <w:sz w:val="20"/>
-          <w:szCs w:val="22"/>
-          <w:lang w:eastAsia="ko-KR"/>
-        </w:rPr>
-      </w:pPr>
-      <w:hyperlink w:anchor="_Toc71715822" w:history="1">
+        </w:rPr>
+      </w:pPr>
+      <w:hyperlink w:anchor="_Toc71733492" w:history="1">
         <w:r>
           <w:rPr>
             <w:rStyle w:val="ac"/>
@@ -827,153 +798,7 @@
             <w:noProof/>
             <w:webHidden/>
           </w:rPr>
-          <w:instrText xml:space="preserve"> PAGEREF _Toc71715822 \h </w:instrText>
-        </w:r>
-        <w:r>
-          <w:rPr>
-            <w:noProof/>
-            <w:webHidden/>
-          </w:rPr>
-        </w:r>
-        <w:r>
-          <w:rPr>
-            <w:noProof/>
-            <w:webHidden/>
-          </w:rPr>
-          <w:fldChar w:fldCharType="separate"/>
-        </w:r>
-        <w:r>
-          <w:rPr>
-            <w:noProof/>
-            <w:webHidden/>
-          </w:rPr>
-          <w:t>7</w:t>
-        </w:r>
-        <w:r>
-          <w:rPr>
-            <w:noProof/>
-            <w:webHidden/>
-          </w:rPr>
-          <w:fldChar w:fldCharType="end"/>
-        </w:r>
-      </w:hyperlink>
-    </w:p>
-    <w:p>
-      <w:pPr>
-        <w:pStyle w:val="20"/>
-        <w:tabs>
-          <w:tab w:val="right" w:leader="dot" w:pos="9350"/>
-        </w:tabs>
-        <w:ind w:left="480"/>
-        <w:rPr>
-          <w:noProof/>
-          <w:kern w:val="2"/>
-          <w:sz w:val="20"/>
-          <w:szCs w:val="22"/>
-          <w:lang w:eastAsia="ko-KR"/>
-        </w:rPr>
-      </w:pPr>
-      <w:hyperlink w:anchor="_Toc71715823" w:history="1">
-        <w:r>
-          <w:rPr>
-            <w:rStyle w:val="ac"/>
-            <w:noProof/>
-          </w:rPr>
-          <w:t>3-4 AUTHORS</w:t>
-        </w:r>
-        <w:r>
-          <w:rPr>
-            <w:noProof/>
-            <w:webHidden/>
-          </w:rPr>
-          <w:tab/>
-        </w:r>
-        <w:r>
-          <w:rPr>
-            <w:noProof/>
-            <w:webHidden/>
-          </w:rPr>
-          <w:fldChar w:fldCharType="begin"/>
-        </w:r>
-        <w:r>
-          <w:rPr>
-            <w:noProof/>
-            <w:webHidden/>
-          </w:rPr>
-          <w:instrText xml:space="preserve"> PAGEREF _Toc71715823 \h </w:instrText>
-        </w:r>
-        <w:r>
-          <w:rPr>
-            <w:noProof/>
-            <w:webHidden/>
-          </w:rPr>
-        </w:r>
-        <w:r>
-          <w:rPr>
-            <w:noProof/>
-            <w:webHidden/>
-          </w:rPr>
-          <w:fldChar w:fldCharType="separate"/>
-        </w:r>
-        <w:r>
-          <w:rPr>
-            <w:noProof/>
-            <w:webHidden/>
-          </w:rPr>
-          <w:t>7</w:t>
-        </w:r>
-        <w:r>
-          <w:rPr>
-            <w:noProof/>
-            <w:webHidden/>
-          </w:rPr>
-          <w:fldChar w:fldCharType="end"/>
-        </w:r>
-      </w:hyperlink>
-    </w:p>
-    <w:p>
-      <w:pPr>
-        <w:pStyle w:val="20"/>
-        <w:tabs>
-          <w:tab w:val="right" w:leader="dot" w:pos="9350"/>
-        </w:tabs>
-        <w:ind w:left="480"/>
-        <w:rPr>
-          <w:noProof/>
-          <w:kern w:val="2"/>
-          <w:sz w:val="20"/>
-          <w:szCs w:val="22"/>
-          <w:lang w:eastAsia="ko-KR"/>
-        </w:rPr>
-      </w:pPr>
-      <w:hyperlink w:anchor="_Toc71715824" w:history="1">
-        <w:r>
-          <w:rPr>
-            <w:rStyle w:val="ac"/>
-            <w:noProof/>
-          </w:rPr>
-          <w:t>3-5 BOOKS</w:t>
-        </w:r>
-        <w:r>
-          <w:rPr>
-            <w:noProof/>
-            <w:webHidden/>
-          </w:rPr>
-          <w:tab/>
-        </w:r>
-        <w:r>
-          <w:rPr>
-            <w:noProof/>
-            <w:webHidden/>
-          </w:rPr>
-          <w:fldChar w:fldCharType="begin"/>
-        </w:r>
-        <w:r>
-          <w:rPr>
-            <w:noProof/>
-            <w:webHidden/>
-          </w:rPr>
-          <w:instrText xml:space="preserve"> PAGEREF _Toc71715824 \h </w:instrText>
+          <w:instrText xml:space="preserve"> PAGEREF _Toc71733492 \h </w:instrText>
         </w:r>
         <w:r>
           <w:rPr>
@@ -1013,19 +838,15 @@
         <w:ind w:left="480"/>
         <w:rPr>
           <w:noProof/>
-          <w:kern w:val="2"/>
-          <w:sz w:val="20"/>
-          <w:szCs w:val="22"/>
-          <w:lang w:eastAsia="ko-KR"/>
-        </w:rPr>
-      </w:pPr>
-      <w:hyperlink w:anchor="_Toc71715825" w:history="1">
+        </w:rPr>
+      </w:pPr>
+      <w:hyperlink w:anchor="_Toc71733493" w:history="1">
         <w:r>
           <w:rPr>
             <w:rStyle w:val="ac"/>
             <w:noProof/>
           </w:rPr>
-          <w:t>3-6 STUDENTS</w:t>
+          <w:t>3-4 AUTHORS</w:t>
         </w:r>
         <w:r>
           <w:rPr>
@@ -1046,7 +867,76 @@
             <w:noProof/>
             <w:webHidden/>
           </w:rPr>
-          <w:instrText xml:space="preserve"> PAGEREF _Toc71715825 \h </w:instrText>
+          <w:instrText xml:space="preserve"> PAGEREF _Toc71733493 \h </w:instrText>
+        </w:r>
+        <w:r>
+          <w:rPr>
+            <w:noProof/>
+            <w:webHidden/>
+          </w:rPr>
+        </w:r>
+        <w:r>
+          <w:rPr>
+            <w:noProof/>
+            <w:webHidden/>
+          </w:rPr>
+          <w:fldChar w:fldCharType="separate"/>
+        </w:r>
+        <w:r>
+          <w:rPr>
+            <w:noProof/>
+            <w:webHidden/>
+          </w:rPr>
+          <w:t>8</w:t>
+        </w:r>
+        <w:r>
+          <w:rPr>
+            <w:noProof/>
+            <w:webHidden/>
+          </w:rPr>
+          <w:fldChar w:fldCharType="end"/>
+        </w:r>
+      </w:hyperlink>
+    </w:p>
+    <w:p>
+      <w:pPr>
+        <w:pStyle w:val="20"/>
+        <w:tabs>
+          <w:tab w:val="right" w:leader="dot" w:pos="9350"/>
+        </w:tabs>
+        <w:ind w:left="480"/>
+        <w:rPr>
+          <w:noProof/>
+        </w:rPr>
+      </w:pPr>
+      <w:hyperlink w:anchor="_Toc71733494" w:history="1">
+        <w:r>
+          <w:rPr>
+            <w:rStyle w:val="ac"/>
+            <w:noProof/>
+          </w:rPr>
+          <w:t>3-5 BOOKS</w:t>
+        </w:r>
+        <w:r>
+          <w:rPr>
+            <w:noProof/>
+            <w:webHidden/>
+          </w:rPr>
+          <w:tab/>
+        </w:r>
+        <w:r>
+          <w:rPr>
+            <w:noProof/>
+            <w:webHidden/>
+          </w:rPr>
+          <w:fldChar w:fldCharType="begin"/>
+        </w:r>
+        <w:r>
+          <w:rPr>
+            <w:noProof/>
+            <w:webHidden/>
+          </w:rPr>
+          <w:instrText xml:space="preserve"> PAGEREF _Toc71733494 \h </w:instrText>
         </w:r>
         <w:r>
           <w:rPr>
@@ -1086,13 +976,78 @@
         <w:ind w:left="480"/>
         <w:rPr>
           <w:noProof/>
-          <w:kern w:val="2"/>
-          <w:sz w:val="20"/>
-          <w:szCs w:val="22"/>
-          <w:lang w:eastAsia="ko-KR"/>
-        </w:rPr>
-      </w:pPr>
-      <w:hyperlink w:anchor="_Toc71715826" w:history="1">
+        </w:rPr>
+      </w:pPr>
+      <w:hyperlink w:anchor="_Toc71733495" w:history="1">
+        <w:r>
+          <w:rPr>
+            <w:rStyle w:val="ac"/>
+            <w:noProof/>
+          </w:rPr>
+          <w:t>3-6 STUDENTS</w:t>
+        </w:r>
+        <w:r>
+          <w:rPr>
+            <w:noProof/>
+            <w:webHidden/>
+          </w:rPr>
+          <w:tab/>
+        </w:r>
+        <w:r>
+          <w:rPr>
+            <w:noProof/>
+            <w:webHidden/>
+          </w:rPr>
+          <w:fldChar w:fldCharType="begin"/>
+        </w:r>
+        <w:r>
+          <w:rPr>
+            <w:noProof/>
+            <w:webHidden/>
+          </w:rPr>
+          <w:instrText xml:space="preserve"> PAGEREF _Toc71733495 \h </w:instrText>
+        </w:r>
+        <w:r>
+          <w:rPr>
+            <w:noProof/>
+            <w:webHidden/>
+          </w:rPr>
+        </w:r>
+        <w:r>
+          <w:rPr>
+            <w:noProof/>
+            <w:webHidden/>
+          </w:rPr>
+          <w:fldChar w:fldCharType="separate"/>
+        </w:r>
+        <w:r>
+          <w:rPr>
+            <w:noProof/>
+            <w:webHidden/>
+          </w:rPr>
+          <w:t>10</w:t>
+        </w:r>
+        <w:r>
+          <w:rPr>
+            <w:noProof/>
+            <w:webHidden/>
+          </w:rPr>
+          <w:fldChar w:fldCharType="end"/>
+        </w:r>
+      </w:hyperlink>
+    </w:p>
+    <w:p>
+      <w:pPr>
+        <w:pStyle w:val="20"/>
+        <w:tabs>
+          <w:tab w:val="right" w:leader="dot" w:pos="9350"/>
+        </w:tabs>
+        <w:ind w:left="480"/>
+        <w:rPr>
+          <w:noProof/>
+        </w:rPr>
+      </w:pPr>
+      <w:hyperlink w:anchor="_Toc71733496" w:history="1">
         <w:r>
           <w:rPr>
             <w:rStyle w:val="ac"/>
@@ -1120,7 +1075,7 @@
             <w:noProof/>
             <w:webHidden/>
           </w:rPr>
-          <w:instrText xml:space="preserve"> PAGEREF _Toc71715826 \h </w:instrText>
+          <w:instrText xml:space="preserve"> PAGEREF _Toc71733496 \h </w:instrText>
         </w:r>
         <w:r>
           <w:rPr>
@@ -1140,7 +1095,7 @@
             <w:noProof/>
             <w:webHidden/>
           </w:rPr>
-          <w:t>11</w:t>
+          <w:t>12</w:t>
         </w:r>
         <w:r>
           <w:rPr>
@@ -1154,12 +1109,15 @@
     <w:p>
       <w:pPr>
         <w:pStyle w:val="10"/>
+        <w:tabs>
+          <w:tab w:val="right" w:leader="dot" w:pos="9350"/>
+        </w:tabs>
         <w:rPr>
           <w:rStyle w:val="ac"/>
           <w:noProof/>
         </w:rPr>
       </w:pPr>
-      <w:hyperlink w:anchor="_Toc71715827" w:history="1">
+      <w:hyperlink w:anchor="_Toc71733497" w:history="1">
         <w:r>
           <w:rPr>
             <w:rStyle w:val="ac"/>
@@ -1227,7 +1185,7 @@
             <w:noProof/>
             <w:webHidden/>
           </w:rPr>
-          <w:instrText xml:space="preserve"> PAGEREF _Toc71715827 \h </w:instrText>
+          <w:instrText xml:space="preserve"> PAGEREF _Toc71733497 \h </w:instrText>
         </w:r>
         <w:r>
           <w:rPr>
@@ -1247,7 +1205,7 @@
             <w:noProof/>
             <w:webHidden/>
           </w:rPr>
-          <w:t>12</w:t>
+          <w:t>13</w:t>
         </w:r>
         <w:r>
           <w:rPr>
@@ -1283,7 +1241,7 @@
         <w:lastRenderedPageBreak/>
         <w:fldChar w:fldCharType="end"/>
       </w:r>
-      <w:bookmarkStart w:id="1" w:name="_Toc71715817"/>
+      <w:bookmarkStart w:id="1" w:name="_Toc71733487"/>
       <w:r>
         <w:rPr>
           <w:lang w:eastAsia="ko-KR"/>
@@ -1834,8 +1792,8 @@
       <w:pPr>
         <w:pStyle w:val="1"/>
       </w:pPr>
-      <w:bookmarkStart w:id="2" w:name="_Toc71715818"/>
-      <w:bookmarkStart w:id="3" w:name="X3ff19eb7f1bee1058e86413be06fb9ca4812e49"/>
+      <w:bookmarkStart w:id="2" w:name="X3ff19eb7f1bee1058e86413be06fb9ca4812e49"/>
+      <w:bookmarkStart w:id="3" w:name="_Toc71733488"/>
       <w:bookmarkEnd w:id="0"/>
       <w:r>
         <w:t xml:space="preserve">2. ER </w:t>
@@ -1844,7 +1802,7 @@
       <w:r>
         <w:t>다이어그램</w:t>
       </w:r>
-      <w:bookmarkEnd w:id="2"/>
+      <w:bookmarkEnd w:id="3"/>
       <w:proofErr w:type="spellEnd"/>
     </w:p>
     <w:p>
@@ -1856,7 +1814,7 @@
           <w:noProof/>
         </w:rPr>
         <w:drawing>
-          <wp:inline distT="0" distB="0" distL="0" distR="0" wp14:anchorId="291850FA" wp14:editId="24E73D5F">
+          <wp:inline distT="0" distB="0" distL="0" distR="0" wp14:anchorId="6B4EBAC3" wp14:editId="465FBA1C">
             <wp:extent cx="5334000" cy="4945765"/>
             <wp:effectExtent l="0" t="0" r="0" b="0"/>
             <wp:docPr id="1" name="Picture"/>
@@ -1865,13 +1823,13 @@
               <a:graphicData uri="http://schemas.openxmlformats.org/drawingml/2006/picture">
                 <pic:pic xmlns:pic="http://schemas.openxmlformats.org/drawingml/2006/picture">
                   <pic:nvPicPr>
-                    <pic:cNvPr id="0" name="Picture" descr="C:\Users\juho3\Desktop\DBprj%232_20121277_cache\imgs\img1.png"/>
+                    <pic:cNvPr id="0" name="Picture" descr="C:\Users\juho3\Desktop\imgs\img1.png"/>
                     <pic:cNvPicPr>
                       <a:picLocks noChangeAspect="1" noChangeArrowheads="1"/>
                     </pic:cNvPicPr>
                   </pic:nvPicPr>
                   <pic:blipFill>
-                    <a:blip r:embed="rId7"/>
+                    <a:blip r:embed="rId8"/>
                     <a:stretch>
                       <a:fillRect/>
                     </a:stretch>
@@ -2005,7 +1963,10 @@
       </w:r>
       <w:proofErr w:type="spellEnd"/>
       <w:r>
-        <w:t xml:space="preserve"> TYPES, AUTHORS, BOOKS, STUDENTS, BORROWS</w:t>
+        <w:t xml:space="preserve"> TYPES, AUT</w:t>
+      </w:r>
+      <w:r>
+        <w:t>HORS, BOOKS, STUDENTS, BORROWS</w:t>
       </w:r>
       <w:r>
         <w:t>로</w:t>
@@ -2435,7 +2396,10 @@
         <w:t>와</w:t>
       </w:r>
       <w:r>
-        <w:t xml:space="preserve"> AUTHORS entity</w:t>
+        <w:t xml:space="preserve"> A</w:t>
+      </w:r>
+      <w:r>
+        <w:t>UTHORS entity</w:t>
       </w:r>
       <w:r>
         <w:t>와</w:t>
@@ -2630,7 +2594,10 @@
         <w:t>를</w:t>
       </w:r>
       <w:r>
-        <w:t xml:space="preserve"> attribute</w:t>
+        <w:t xml:space="preserve"> a</w:t>
+      </w:r>
+      <w:r>
+        <w:t>ttribute</w:t>
       </w:r>
       <w:r>
         <w:t>로</w:t>
@@ -2872,21 +2839,36 @@
     </w:p>
     <w:p>
       <w:pPr>
+        <w:pStyle w:val="a0"/>
+      </w:pPr>
+    </w:p>
+    <w:p>
+      <w:pPr>
+        <w:pStyle w:val="a0"/>
+      </w:pPr>
+    </w:p>
+    <w:p>
+      <w:pPr>
+        <w:pStyle w:val="a0"/>
+      </w:pPr>
+    </w:p>
+    <w:p>
+      <w:pPr>
+        <w:pStyle w:val="a0"/>
+      </w:pPr>
+    </w:p>
+    <w:p>
+      <w:pPr>
         <w:pStyle w:val="1"/>
       </w:pPr>
-      <w:bookmarkStart w:id="4" w:name="_Toc71715819"/>
-      <w:bookmarkStart w:id="5" w:name="Xbdf711afa804e3b124d8f89e6cb2986098a7b6f"/>
-      <w:bookmarkEnd w:id="3"/>
-      <w:proofErr w:type="gramStart"/>
+      <w:bookmarkStart w:id="4" w:name="Xbdf711afa804e3b124d8f89e6cb2986098a7b6f"/>
+      <w:bookmarkStart w:id="5" w:name="_Toc71733489"/>
+      <w:bookmarkEnd w:id="2"/>
       <w:r>
         <w:lastRenderedPageBreak/>
-        <w:t>3 .</w:t>
-      </w:r>
-      <w:proofErr w:type="gramEnd"/>
-      <w:r>
-        <w:t xml:space="preserve"> Physical Mode</w:t>
-      </w:r>
-      <w:bookmarkEnd w:id="4"/>
+        <w:t>3 . Physical Mode</w:t>
+      </w:r>
+      <w:bookmarkEnd w:id="5"/>
     </w:p>
     <w:p>
       <w:pPr>
@@ -2897,8 +2879,8 @@
           <w:noProof/>
         </w:rPr>
         <w:drawing>
-          <wp:inline distT="0" distB="0" distL="0" distR="0" wp14:anchorId="562A21FA" wp14:editId="29666411">
-            <wp:extent cx="5334000" cy="4929280"/>
+          <wp:inline distT="0" distB="0" distL="0" distR="0" wp14:anchorId="617393F8" wp14:editId="2A007C18">
+            <wp:extent cx="4867275" cy="4476750"/>
             <wp:effectExtent l="0" t="0" r="0" b="0"/>
             <wp:docPr id="2" name="Picture"/>
             <wp:cNvGraphicFramePr/>
@@ -2906,13 +2888,13 @@
               <a:graphicData uri="http://schemas.openxmlformats.org/drawingml/2006/picture">
                 <pic:pic xmlns:pic="http://schemas.openxmlformats.org/drawingml/2006/picture">
                   <pic:nvPicPr>
-                    <pic:cNvPr id="0" name="Picture" descr="C:\Users\juho3\Desktop\DBprj%232_20121277_cache\imgs\img2.png"/>
+                    <pic:cNvPr id="0" name="Picture" descr="C:\Users\juho3\Desktop\imgs\img2.png"/>
                     <pic:cNvPicPr>
                       <a:picLocks noChangeAspect="1" noChangeArrowheads="1"/>
                     </pic:cNvPicPr>
                   </pic:nvPicPr>
                   <pic:blipFill>
-                    <a:blip r:embed="rId8"/>
+                    <a:blip r:embed="rId9"/>
                     <a:stretch>
                       <a:fillRect/>
                     </a:stretch>
@@ -2920,7 +2902,7 @@
                   <pic:spPr bwMode="auto">
                     <a:xfrm>
                       <a:off x="0" y="0"/>
-                      <a:ext cx="5334000" cy="4929280"/>
+                      <a:ext cx="4867275" cy="4476750"/>
                     </a:xfrm>
                     <a:prstGeom prst="rect">
                       <a:avLst/>
@@ -2948,12 +2930,12 @@
       <w:pPr>
         <w:pStyle w:val="2"/>
       </w:pPr>
-      <w:bookmarkStart w:id="6" w:name="_Toc71715820"/>
-      <w:bookmarkStart w:id="7" w:name="X3d5eca7b5d63b3b41d51921ac1151fc875248a0"/>
+      <w:bookmarkStart w:id="6" w:name="X3d5eca7b5d63b3b41d51921ac1151fc875248a0"/>
+      <w:bookmarkStart w:id="7" w:name="_Toc71733490"/>
       <w:r>
         <w:t>3-1 Domain</w:t>
       </w:r>
-      <w:bookmarkEnd w:id="6"/>
+      <w:bookmarkEnd w:id="7"/>
     </w:p>
     <w:p>
       <w:pPr>
@@ -3211,14 +3193,19 @@
         <w:rPr>
           <w:lang w:eastAsia="ko-KR"/>
         </w:rPr>
-        <w:lastRenderedPageBreak/>
         <w:t>이름</w:t>
       </w:r>
       <w:r>
         <w:rPr>
           <w:lang w:eastAsia="ko-KR"/>
         </w:rPr>
-        <w:t>(name)</w:t>
+        <w:t>(na</w:t>
+      </w:r>
+      <w:r>
+        <w:rPr>
+          <w:lang w:eastAsia="ko-KR"/>
+        </w:rPr>
+        <w:t>me)</w:t>
       </w:r>
       <w:r>
         <w:rPr>
@@ -3324,6 +3311,7 @@
         </w:numPr>
       </w:pPr>
       <w:r>
+        <w:lastRenderedPageBreak/>
         <w:t>BOOKS entity</w:t>
       </w:r>
       <w:r>
@@ -4072,9 +4060,9 @@
       <w:pPr>
         <w:pStyle w:val="2"/>
       </w:pPr>
-      <w:bookmarkStart w:id="8" w:name="_Toc71715821"/>
-      <w:bookmarkStart w:id="9" w:name="X79f16532f9326e320b57940a0b98c8d29295e6a"/>
-      <w:bookmarkEnd w:id="7"/>
+      <w:bookmarkStart w:id="8" w:name="X79f16532f9326e320b57940a0b98c8d29295e6a"/>
+      <w:bookmarkStart w:id="9" w:name="_Toc71733491"/>
+      <w:bookmarkEnd w:id="6"/>
       <w:r>
         <w:t xml:space="preserve">3-2 </w:t>
       </w:r>
@@ -4086,7 +4074,7 @@
       <w:r>
         <w:t xml:space="preserve"> Validation Constraint</w:t>
       </w:r>
-      <w:bookmarkEnd w:id="8"/>
+      <w:bookmarkEnd w:id="9"/>
     </w:p>
     <w:p>
       <w:pPr>
@@ -4106,7 +4094,7 @@
         </w:rPr>
         <w:lastRenderedPageBreak/>
         <w:drawing>
-          <wp:inline distT="0" distB="0" distL="0" distR="0" wp14:anchorId="58199766" wp14:editId="68D1F8DF">
+          <wp:inline distT="0" distB="0" distL="0" distR="0" wp14:anchorId="6FA566E1" wp14:editId="3768AE7D">
             <wp:extent cx="4838700" cy="3000375"/>
             <wp:effectExtent l="0" t="0" r="0" b="0"/>
             <wp:docPr id="3" name="Picture"/>
@@ -4115,13 +4103,13 @@
               <a:graphicData uri="http://schemas.openxmlformats.org/drawingml/2006/picture">
                 <pic:pic xmlns:pic="http://schemas.openxmlformats.org/drawingml/2006/picture">
                   <pic:nvPicPr>
-                    <pic:cNvPr id="0" name="Picture" descr="C:\Users\juho3\Desktop\DBprj%232_20121277_cache\imgs\img3.png"/>
+                    <pic:cNvPr id="0" name="Picture" descr="C:\Users\juho3\Desktop\imgs\img3.png"/>
                     <pic:cNvPicPr>
                       <a:picLocks noChangeAspect="1" noChangeArrowheads="1"/>
                     </pic:cNvPicPr>
                   </pic:nvPicPr>
                   <pic:blipFill>
-                    <a:blip r:embed="rId9"/>
+                    <a:blip r:embed="rId10"/>
                     <a:stretch>
                       <a:fillRect/>
                     </a:stretch>
@@ -4326,7 +4314,7 @@
           <w:noProof/>
         </w:rPr>
         <w:drawing>
-          <wp:inline distT="0" distB="0" distL="0" distR="0" wp14:anchorId="5A457487" wp14:editId="35944000">
+          <wp:inline distT="0" distB="0" distL="0" distR="0" wp14:anchorId="45FAC8DA" wp14:editId="40F82C0F">
             <wp:extent cx="4819650" cy="2333625"/>
             <wp:effectExtent l="0" t="0" r="0" b="0"/>
             <wp:docPr id="4" name="Picture"/>
@@ -4335,13 +4323,13 @@
               <a:graphicData uri="http://schemas.openxmlformats.org/drawingml/2006/picture">
                 <pic:pic xmlns:pic="http://schemas.openxmlformats.org/drawingml/2006/picture">
                   <pic:nvPicPr>
-                    <pic:cNvPr id="0" name="Picture" descr="C:\Users\juho3\Desktop\DBprj%232_20121277_cache\imgs\img4.png"/>
+                    <pic:cNvPr id="0" name="Picture" descr="C:\Users\juho3\Desktop\imgs\img4.png"/>
                     <pic:cNvPicPr>
                       <a:picLocks noChangeAspect="1" noChangeArrowheads="1"/>
                     </pic:cNvPicPr>
                   </pic:nvPicPr>
                   <pic:blipFill>
-                    <a:blip r:embed="rId10"/>
+                    <a:blip r:embed="rId11"/>
                     <a:stretch>
                       <a:fillRect/>
                     </a:stretch>
@@ -4441,14 +4429,14 @@
       <w:pPr>
         <w:pStyle w:val="2"/>
       </w:pPr>
-      <w:bookmarkStart w:id="10" w:name="_Toc71715822"/>
-      <w:bookmarkStart w:id="11" w:name="X3d14247ef76391bcedb666b0b1c4b1eb47e0219"/>
-      <w:bookmarkEnd w:id="9"/>
+      <w:bookmarkStart w:id="10" w:name="X3d14247ef76391bcedb666b0b1c4b1eb47e0219"/>
+      <w:bookmarkStart w:id="11" w:name="_Toc71733492"/>
+      <w:bookmarkEnd w:id="8"/>
       <w:r>
         <w:lastRenderedPageBreak/>
         <w:t>3-3 TYPES</w:t>
       </w:r>
-      <w:bookmarkEnd w:id="10"/>
+      <w:bookmarkEnd w:id="11"/>
     </w:p>
     <w:p>
       <w:pPr>
@@ -4488,7 +4476,7 @@
           <w:noProof/>
         </w:rPr>
         <w:drawing>
-          <wp:inline distT="0" distB="0" distL="0" distR="0" wp14:anchorId="13681B7E" wp14:editId="1BF35BEF">
+          <wp:inline distT="0" distB="0" distL="0" distR="0" wp14:anchorId="0BBF25A0" wp14:editId="3F132D5D">
             <wp:extent cx="2882900" cy="952500"/>
             <wp:effectExtent l="0" t="0" r="0" b="0"/>
             <wp:docPr id="5" name="Picture"/>
@@ -4497,13 +4485,13 @@
               <a:graphicData uri="http://schemas.openxmlformats.org/drawingml/2006/picture">
                 <pic:pic xmlns:pic="http://schemas.openxmlformats.org/drawingml/2006/picture">
                   <pic:nvPicPr>
-                    <pic:cNvPr id="0" name="Picture" descr="C:\Users\juho3\Desktop\DBprj%232_20121277_cache\imgs\t1.png"/>
+                    <pic:cNvPr id="0" name="Picture" descr="C:\Users\juho3\Desktop\imgs\t1.png"/>
                     <pic:cNvPicPr>
                       <a:picLocks noChangeAspect="1" noChangeArrowheads="1"/>
                     </pic:cNvPicPr>
                   </pic:nvPicPr>
                   <pic:blipFill>
-                    <a:blip r:embed="rId11"/>
+                    <a:blip r:embed="rId12"/>
                     <a:stretch>
                       <a:fillRect/>
                     </a:stretch>
@@ -4960,13 +4948,13 @@
       <w:pPr>
         <w:pStyle w:val="2"/>
       </w:pPr>
-      <w:bookmarkStart w:id="12" w:name="_Toc71715823"/>
-      <w:bookmarkStart w:id="13" w:name="X581883ed431849c0d502f3ecdb0397dfd21c9ef"/>
-      <w:bookmarkEnd w:id="11"/>
+      <w:bookmarkStart w:id="12" w:name="X581883ed431849c0d502f3ecdb0397dfd21c9ef"/>
+      <w:bookmarkStart w:id="13" w:name="_Toc71733493"/>
+      <w:bookmarkEnd w:id="10"/>
       <w:r>
         <w:t>3-4 AUTHORS</w:t>
       </w:r>
-      <w:bookmarkEnd w:id="12"/>
+      <w:bookmarkEnd w:id="13"/>
     </w:p>
     <w:p>
       <w:pPr>
@@ -5006,7 +4994,7 @@
           <w:noProof/>
         </w:rPr>
         <w:drawing>
-          <wp:inline distT="0" distB="0" distL="0" distR="0" wp14:anchorId="621AAB46" wp14:editId="34299943">
+          <wp:inline distT="0" distB="0" distL="0" distR="0" wp14:anchorId="5DC01223" wp14:editId="2C84C240">
             <wp:extent cx="2946400" cy="838200"/>
             <wp:effectExtent l="0" t="0" r="0" b="0"/>
             <wp:docPr id="6" name="Picture"/>
@@ -5015,13 +5003,13 @@
               <a:graphicData uri="http://schemas.openxmlformats.org/drawingml/2006/picture">
                 <pic:pic xmlns:pic="http://schemas.openxmlformats.org/drawingml/2006/picture">
                   <pic:nvPicPr>
-                    <pic:cNvPr id="0" name="Picture" descr="C:\Users\juho3\Desktop\DBprj%232_20121277_cache\imgs\t2.png"/>
+                    <pic:cNvPr id="0" name="Picture" descr="C:\Users\juho3\Desktop\imgs\t2.png"/>
                     <pic:cNvPicPr>
                       <a:picLocks noChangeAspect="1" noChangeArrowheads="1"/>
                     </pic:cNvPicPr>
                   </pic:nvPicPr>
                   <pic:blipFill>
-                    <a:blip r:embed="rId12"/>
+                    <a:blip r:embed="rId13"/>
                     <a:stretch>
                       <a:fillRect/>
                     </a:stretch>
@@ -5576,7 +5564,10 @@
         <w:t>로</w:t>
       </w:r>
       <w:r>
-        <w:t xml:space="preserve"> AUTHORS entity</w:t>
+        <w:t xml:space="preserve"> AU</w:t>
+      </w:r>
+      <w:r>
+        <w:t>THORS entity</w:t>
       </w:r>
       <w:r>
         <w:t>의</w:t>
@@ -5606,13 +5597,13 @@
       <w:pPr>
         <w:pStyle w:val="2"/>
       </w:pPr>
-      <w:bookmarkStart w:id="14" w:name="_Toc71715824"/>
-      <w:bookmarkStart w:id="15" w:name="Xec888cd03621eb92f3bdd840fe7b5e730015665"/>
-      <w:bookmarkEnd w:id="13"/>
+      <w:bookmarkStart w:id="14" w:name="Xec888cd03621eb92f3bdd840fe7b5e730015665"/>
+      <w:bookmarkStart w:id="15" w:name="_Toc71733494"/>
+      <w:bookmarkEnd w:id="12"/>
       <w:r>
         <w:t>3-5 BOOKS</w:t>
       </w:r>
-      <w:bookmarkEnd w:id="14"/>
+      <w:bookmarkEnd w:id="15"/>
     </w:p>
     <w:p>
       <w:pPr>
@@ -5646,7 +5637,7 @@
           <w:noProof/>
         </w:rPr>
         <w:drawing>
-          <wp:inline distT="0" distB="0" distL="0" distR="0" wp14:anchorId="3AE96A58" wp14:editId="27A184FE">
+          <wp:inline distT="0" distB="0" distL="0" distR="0" wp14:anchorId="7C1CDC8D" wp14:editId="7A45FC1D">
             <wp:extent cx="3225800" cy="1358900"/>
             <wp:effectExtent l="0" t="0" r="0" b="0"/>
             <wp:docPr id="7" name="Picture"/>
@@ -5655,13 +5646,13 @@
               <a:graphicData uri="http://schemas.openxmlformats.org/drawingml/2006/picture">
                 <pic:pic xmlns:pic="http://schemas.openxmlformats.org/drawingml/2006/picture">
                   <pic:nvPicPr>
-                    <pic:cNvPr id="0" name="Picture" descr="C:\Users\juho3\Desktop\DBprj%232_20121277_cache\imgs\t3.png"/>
+                    <pic:cNvPr id="0" name="Picture" descr="C:\Users\juho3\Desktop\imgs\t3.png"/>
                     <pic:cNvPicPr>
                       <a:picLocks noChangeAspect="1" noChangeArrowheads="1"/>
                     </pic:cNvPicPr>
                   </pic:nvPicPr>
                   <pic:blipFill>
-                    <a:blip r:embed="rId13"/>
+                    <a:blip r:embed="rId14"/>
                     <a:stretch>
                       <a:fillRect/>
                     </a:stretch>
@@ -6531,7 +6522,10 @@
         <w:t>가</w:t>
       </w:r>
       <w:r>
-        <w:t xml:space="preserve"> one or more cardinality</w:t>
+        <w:t xml:space="preserve"> one or more cardinalit</w:t>
+      </w:r>
+      <w:r>
+        <w:t>y</w:t>
       </w:r>
       <w:r>
         <w:t>이다</w:t>
@@ -6721,13 +6715,13 @@
       <w:pPr>
         <w:pStyle w:val="2"/>
       </w:pPr>
-      <w:bookmarkStart w:id="16" w:name="_Toc71715825"/>
-      <w:bookmarkStart w:id="17" w:name="X79290faadb49c3e7e2c6813c58b609279495f9d"/>
-      <w:bookmarkEnd w:id="15"/>
+      <w:bookmarkStart w:id="16" w:name="X79290faadb49c3e7e2c6813c58b609279495f9d"/>
+      <w:bookmarkStart w:id="17" w:name="_Toc71733495"/>
+      <w:bookmarkEnd w:id="14"/>
       <w:r>
         <w:t>3-6 STUDENTS</w:t>
       </w:r>
-      <w:bookmarkEnd w:id="16"/>
+      <w:bookmarkEnd w:id="17"/>
     </w:p>
     <w:p>
       <w:pPr>
@@ -6762,7 +6756,7 @@
         </w:rPr>
         <w:lastRenderedPageBreak/>
         <w:drawing>
-          <wp:inline distT="0" distB="0" distL="0" distR="0" wp14:anchorId="7A77C1A3" wp14:editId="5F4C8159">
+          <wp:inline distT="0" distB="0" distL="0" distR="0" wp14:anchorId="69E5DE24" wp14:editId="328803CA">
             <wp:extent cx="3378200" cy="1130300"/>
             <wp:effectExtent l="0" t="0" r="0" b="0"/>
             <wp:docPr id="8" name="Picture"/>
@@ -6771,13 +6765,13 @@
               <a:graphicData uri="http://schemas.openxmlformats.org/drawingml/2006/picture">
                 <pic:pic xmlns:pic="http://schemas.openxmlformats.org/drawingml/2006/picture">
                   <pic:nvPicPr>
-                    <pic:cNvPr id="0" name="Picture" descr="C:\Users\juho3\Desktop\DBprj%232_20121277_cache\imgs\t4.png"/>
+                    <pic:cNvPr id="0" name="Picture" descr="C:\Users\juho3\Desktop\imgs\t4.png"/>
                     <pic:cNvPicPr>
                       <a:picLocks noChangeAspect="1" noChangeArrowheads="1"/>
                     </pic:cNvPicPr>
                   </pic:nvPicPr>
                   <pic:blipFill>
-                    <a:blip r:embed="rId14"/>
+                    <a:blip r:embed="rId15"/>
                     <a:stretch>
                       <a:fillRect/>
                     </a:stretch>
@@ -6955,7 +6949,10 @@
         <w:t xml:space="preserve">. </w:t>
       </w:r>
       <w:r>
-        <w:t xml:space="preserve">NOT </w:t>
+        <w:t>NOT</w:t>
+      </w:r>
+      <w:r>
+        <w:t xml:space="preserve"> </w:t>
       </w:r>
       <w:proofErr w:type="spellStart"/>
       <w:r>
@@ -7441,7 +7438,10 @@
         <w:t xml:space="preserve">. </w:t>
       </w:r>
       <w:r>
-        <w:t xml:space="preserve">NOT </w:t>
+        <w:t>NOT</w:t>
+      </w:r>
+      <w:r>
+        <w:t xml:space="preserve"> </w:t>
       </w:r>
       <w:proofErr w:type="spellStart"/>
       <w:r>
@@ -7729,9 +7729,9 @@
           <w:lang w:eastAsia="ko-KR"/>
         </w:rPr>
       </w:pPr>
-      <w:bookmarkStart w:id="18" w:name="_Toc71715826"/>
-      <w:bookmarkStart w:id="19" w:name="X6f55408bbe1a7761a30f8f235f91c98cf8574ed"/>
-      <w:bookmarkEnd w:id="17"/>
+      <w:bookmarkStart w:id="18" w:name="X6f55408bbe1a7761a30f8f235f91c98cf8574ed"/>
+      <w:bookmarkStart w:id="19" w:name="_Toc71733496"/>
+      <w:bookmarkEnd w:id="16"/>
       <w:r>
         <w:rPr>
           <w:lang w:eastAsia="ko-KR"/>
@@ -7739,7 +7739,7 @@
         <w:lastRenderedPageBreak/>
         <w:t>3-7 BORROWS</w:t>
       </w:r>
-      <w:bookmarkEnd w:id="18"/>
+      <w:bookmarkEnd w:id="19"/>
     </w:p>
     <w:p>
       <w:pPr>
@@ -7806,7 +7806,7 @@
           <w:noProof/>
         </w:rPr>
         <w:drawing>
-          <wp:inline distT="0" distB="0" distL="0" distR="0" wp14:anchorId="150B2C58" wp14:editId="68B0ECDB">
+          <wp:inline distT="0" distB="0" distL="0" distR="0" wp14:anchorId="270627C3" wp14:editId="32303357">
             <wp:extent cx="3276600" cy="1435100"/>
             <wp:effectExtent l="0" t="0" r="0" b="0"/>
             <wp:docPr id="9" name="Picture"/>
@@ -7815,13 +7815,13 @@
               <a:graphicData uri="http://schemas.openxmlformats.org/drawingml/2006/picture">
                 <pic:pic xmlns:pic="http://schemas.openxmlformats.org/drawingml/2006/picture">
                   <pic:nvPicPr>
-                    <pic:cNvPr id="0" name="Picture" descr="C:\Users\juho3\Desktop\DBprj%232_20121277_cache\imgs\t5.png"/>
+                    <pic:cNvPr id="0" name="Picture" descr="C:\Users\juho3\Desktop\imgs\t5.png"/>
                     <pic:cNvPicPr>
                       <a:picLocks noChangeAspect="1" noChangeArrowheads="1"/>
                     </pic:cNvPicPr>
                   </pic:nvPicPr>
                   <pic:blipFill>
-                    <a:blip r:embed="rId15"/>
+                    <a:blip r:embed="rId16"/>
                     <a:stretch>
                       <a:fillRect/>
                     </a:stretch>
@@ -7913,7 +7913,10 @@
         </w:numPr>
       </w:pPr>
       <w:r>
-        <w:t>bookid, studentid : STUDENTS entity, BOOKS entity</w:t>
+        <w:t>bookid, studentid : STUDENTS ent</w:t>
+      </w:r>
+      <w:r>
+        <w:t>ity, BOOKS entity</w:t>
       </w:r>
       <w:r>
         <w:t>와</w:t>
@@ -8554,7 +8557,10 @@
         <w:t>가</w:t>
       </w:r>
       <w:r>
-        <w:t xml:space="preserve"> 1:1 relationship</w:t>
+        <w:t xml:space="preserve"> 1:</w:t>
+      </w:r>
+      <w:r>
+        <w:t>1 relationship</w:t>
       </w:r>
       <w:r>
         <w:t>을</w:t>
@@ -8779,10 +8785,10 @@
           <w:lang w:eastAsia="ko-KR"/>
         </w:rPr>
       </w:pPr>
-      <w:bookmarkStart w:id="20" w:name="_Toc71715827"/>
-      <w:bookmarkStart w:id="21" w:name="X9a1c1b3bc217960ee521169349f9240897d9530"/>
-      <w:bookmarkEnd w:id="5"/>
-      <w:bookmarkEnd w:id="19"/>
+      <w:bookmarkStart w:id="20" w:name="X9a1c1b3bc217960ee521169349f9240897d9530"/>
+      <w:bookmarkStart w:id="21" w:name="_Toc71733497"/>
+      <w:bookmarkEnd w:id="4"/>
+      <w:bookmarkEnd w:id="18"/>
       <w:r>
         <w:rPr>
           <w:lang w:eastAsia="ko-KR"/>
@@ -8822,7 +8828,7 @@
         </w:rPr>
         <w:t>결과</w:t>
       </w:r>
-      <w:bookmarkEnd w:id="20"/>
+      <w:bookmarkEnd w:id="21"/>
     </w:p>
     <w:p>
       <w:pPr>
@@ -9039,6 +9045,87 @@
         <w:rPr>
           <w:rStyle w:val="KeywordTok"/>
         </w:rPr>
+        <w:t>val</w:t>
+      </w:r>
+      <w:r>
+        <w:rPr>
+          <w:rStyle w:val="KeywordTok"/>
+        </w:rPr>
+        <w:t>ues</w:t>
+      </w:r>
+      <w:r>
+        <w:rPr>
+          <w:rStyle w:val="NormalTok"/>
+        </w:rPr>
+        <w:t xml:space="preserve"> (</w:t>
+      </w:r>
+      <w:r>
+        <w:rPr>
+          <w:rStyle w:val="StringTok"/>
+        </w:rPr>
+        <w:t>'T1'</w:t>
+      </w:r>
+      <w:r>
+        <w:rPr>
+          <w:rStyle w:val="NormalTok"/>
+        </w:rPr>
+        <w:t xml:space="preserve">, </w:t>
+      </w:r>
+      <w:r>
+        <w:rPr>
+          <w:rStyle w:val="StringTok"/>
+        </w:rPr>
+        <w:t>'Drama'</w:t>
+      </w:r>
+      <w:r>
+        <w:rPr>
+          <w:rStyle w:val="NormalTok"/>
+        </w:rPr>
+        <w:t>);</w:t>
+      </w:r>
+      <w:r>
+        <w:br/>
+      </w:r>
+      <w:r>
+        <w:rPr>
+          <w:rStyle w:val="KeywordTok"/>
+        </w:rPr>
+        <w:t>insert</w:t>
+      </w:r>
+      <w:r>
+        <w:rPr>
+          <w:rStyle w:val="NormalTok"/>
+        </w:rPr>
+        <w:t xml:space="preserve"> </w:t>
+      </w:r>
+      <w:r>
+        <w:rPr>
+          <w:rStyle w:val="KeywordTok"/>
+        </w:rPr>
+        <w:t>into</w:t>
+      </w:r>
+      <w:r>
+        <w:rPr>
+          <w:rStyle w:val="NormalTok"/>
+        </w:rPr>
+        <w:t xml:space="preserve"> </w:t>
+      </w:r>
+      <w:r>
+        <w:rPr>
+          <w:rStyle w:val="KeywordTok"/>
+        </w:rPr>
+        <w:t>TYPES</w:t>
+      </w:r>
+      <w:r>
+        <w:rPr>
+          <w:rStyle w:val="NormalTok"/>
+        </w:rPr>
+        <w:t xml:space="preserve"> (TYPEID, NAME) </w:t>
+      </w:r>
+      <w:r>
+        <w:rPr>
+          <w:rStyle w:val="KeywordTok"/>
+        </w:rPr>
         <w:t>values</w:t>
       </w:r>
       <w:r>
@@ -9051,7 +9138,7 @@
         <w:rPr>
           <w:rStyle w:val="StringTok"/>
         </w:rPr>
-        <w:t>'T1'</w:t>
+        <w:t>'T2'</w:t>
       </w:r>
       <w:r>
         <w:rPr>
@@ -9063,7 +9150,7 @@
         <w:rPr>
           <w:rStyle w:val="StringTok"/>
         </w:rPr>
-        <w:t>'Drama'</w:t>
+        <w:t>'Science'</w:t>
       </w:r>
       <w:r>
         <w:rPr>
@@ -9126,7 +9213,7 @@
         <w:rPr>
           <w:rStyle w:val="StringTok"/>
         </w:rPr>
-        <w:t>'T2'</w:t>
+        <w:t>'T3'</w:t>
       </w:r>
       <w:r>
         <w:rPr>
@@ -9138,7 +9225,7 @@
         <w:rPr>
           <w:rStyle w:val="StringTok"/>
         </w:rPr>
-        <w:t>'Science'</w:t>
+        <w:t>'History'</w:t>
       </w:r>
       <w:r>
         <w:rPr>
@@ -9153,19 +9240,31 @@
         <w:rPr>
           <w:rStyle w:val="KeywordTok"/>
         </w:rPr>
-        <w:t>insert</w:t>
-      </w:r>
-      <w:r>
-        <w:rPr>
-          <w:rStyle w:val="NormalTok"/>
-        </w:rPr>
-        <w:t xml:space="preserve"> </w:t>
-      </w:r>
-      <w:r>
-        <w:rPr>
-          <w:rStyle w:val="KeywordTok"/>
-        </w:rPr>
-        <w:t>into</w:t>
+        <w:t>select</w:t>
+      </w:r>
+      <w:r>
+        <w:rPr>
+          <w:rStyle w:val="NormalTok"/>
+        </w:rPr>
+        <w:t xml:space="preserve"> </w:t>
+      </w:r>
+      <w:r>
+        <w:rPr>
+          <w:rStyle w:val="OperatorTok"/>
+        </w:rPr>
+        <w:t>*</w:t>
+      </w:r>
+      <w:r>
+        <w:rPr>
+          <w:rStyle w:val="NormalTok"/>
+        </w:rPr>
+        <w:t xml:space="preserve"> </w:t>
+      </w:r>
+      <w:r>
+        <w:rPr>
+          <w:rStyle w:val="KeywordTok"/>
+        </w:rPr>
+        <w:t>from</w:t>
       </w:r>
       <w:r>
         <w:rPr>
@@ -9183,93 +9282,6 @@
         <w:rPr>
           <w:rStyle w:val="NormalTok"/>
         </w:rPr>
-        <w:t xml:space="preserve"> (TYPEID, NAME) </w:t>
-      </w:r>
-      <w:r>
-        <w:rPr>
-          <w:rStyle w:val="KeywordTok"/>
-        </w:rPr>
-        <w:t>values</w:t>
-      </w:r>
-      <w:r>
-        <w:rPr>
-          <w:rStyle w:val="NormalTok"/>
-        </w:rPr>
-        <w:t xml:space="preserve"> (</w:t>
-      </w:r>
-      <w:r>
-        <w:rPr>
-          <w:rStyle w:val="StringTok"/>
-        </w:rPr>
-        <w:t>'T3'</w:t>
-      </w:r>
-      <w:r>
-        <w:rPr>
-          <w:rStyle w:val="NormalTok"/>
-        </w:rPr>
-        <w:t xml:space="preserve">, </w:t>
-      </w:r>
-      <w:r>
-        <w:rPr>
-          <w:rStyle w:val="StringTok"/>
-        </w:rPr>
-        <w:t>'History'</w:t>
-      </w:r>
-      <w:r>
-        <w:rPr>
-          <w:rStyle w:val="NormalTok"/>
-        </w:rPr>
-        <w:t>);</w:t>
-      </w:r>
-      <w:r>
-        <w:br/>
-      </w:r>
-      <w:r>
-        <w:rPr>
-          <w:rStyle w:val="KeywordTok"/>
-        </w:rPr>
-        <w:t>select</w:t>
-      </w:r>
-      <w:r>
-        <w:rPr>
-          <w:rStyle w:val="NormalTok"/>
-        </w:rPr>
-        <w:t xml:space="preserve"> </w:t>
-      </w:r>
-      <w:r>
-        <w:rPr>
-          <w:rStyle w:val="OperatorTok"/>
-        </w:rPr>
-        <w:t>*</w:t>
-      </w:r>
-      <w:r>
-        <w:rPr>
-          <w:rStyle w:val="NormalTok"/>
-        </w:rPr>
-        <w:t xml:space="preserve"> </w:t>
-      </w:r>
-      <w:r>
-        <w:rPr>
-          <w:rStyle w:val="KeywordTok"/>
-        </w:rPr>
-        <w:t>from</w:t>
-      </w:r>
-      <w:r>
-        <w:rPr>
-          <w:rStyle w:val="NormalTok"/>
-        </w:rPr>
-        <w:t xml:space="preserve"> </w:t>
-      </w:r>
-      <w:r>
-        <w:rPr>
-          <w:rStyle w:val="KeywordTok"/>
-        </w:rPr>
-        <w:t>TYPES</w:t>
-      </w:r>
-      <w:r>
-        <w:rPr>
-          <w:rStyle w:val="NormalTok"/>
-        </w:rPr>
         <w:t>;</w:t>
       </w:r>
     </w:p>
@@ -9293,7 +9305,7 @@
           <w:noProof/>
         </w:rPr>
         <w:drawing>
-          <wp:inline distT="0" distB="0" distL="0" distR="0" wp14:anchorId="667B72EF" wp14:editId="28F531D0">
+          <wp:inline distT="0" distB="0" distL="0" distR="0" wp14:anchorId="7E2E5FBA" wp14:editId="541B5B94">
             <wp:extent cx="4867275" cy="2933700"/>
             <wp:effectExtent l="0" t="0" r="0" b="0"/>
             <wp:docPr id="10" name="Picture"/>
@@ -9302,13 +9314,13 @@
               <a:graphicData uri="http://schemas.openxmlformats.org/drawingml/2006/picture">
                 <pic:pic xmlns:pic="http://schemas.openxmlformats.org/drawingml/2006/picture">
                   <pic:nvPicPr>
-                    <pic:cNvPr id="0" name="Picture" descr="C:\Users\juho3\Desktop\DBprj%232_20121277_cache\imgs\p1_1%20insert%20TYPES.jpg"/>
+                    <pic:cNvPr id="0" name="Picture" descr="C:\Users\juho3\Desktop\imgs\p1_1%20insert%20TYPES.jpg"/>
                     <pic:cNvPicPr>
                       <a:picLocks noChangeAspect="1" noChangeArrowheads="1"/>
                     </pic:cNvPicPr>
                   </pic:nvPicPr>
                   <pic:blipFill>
-                    <a:blip r:embed="rId16"/>
+                    <a:blip r:embed="rId17"/>
                     <a:stretch>
                       <a:fillRect/>
                     </a:stretch>
@@ -9607,7 +9619,7 @@
         </w:rPr>
         <w:lastRenderedPageBreak/>
         <w:drawing>
-          <wp:inline distT="0" distB="0" distL="0" distR="0" wp14:anchorId="6184BD1F" wp14:editId="3C582FD2">
+          <wp:inline distT="0" distB="0" distL="0" distR="0" wp14:anchorId="38952418" wp14:editId="4C9672B4">
             <wp:extent cx="5334000" cy="2889993"/>
             <wp:effectExtent l="0" t="0" r="0" b="0"/>
             <wp:docPr id="11" name="Picture"/>
@@ -9616,13 +9628,13 @@
               <a:graphicData uri="http://schemas.openxmlformats.org/drawingml/2006/picture">
                 <pic:pic xmlns:pic="http://schemas.openxmlformats.org/drawingml/2006/picture">
                   <pic:nvPicPr>
-                    <pic:cNvPr id="0" name="Picture" descr="C:\Users\juho3\Desktop\DBprj%232_20121277_cache\imgs\p1_2%20insert%20AUTHORS.jpg"/>
+                    <pic:cNvPr id="0" name="Picture" descr="C:\Users\juho3\Desktop\imgs\p1_2%20insert%20AUTHORS.jpg"/>
                     <pic:cNvPicPr>
                       <a:picLocks noChangeAspect="1" noChangeArrowheads="1"/>
                     </pic:cNvPicPr>
                   </pic:nvPicPr>
                   <pic:blipFill>
-                    <a:blip r:embed="rId17"/>
+                    <a:blip r:embed="rId18"/>
                     <a:stretch>
                       <a:fillRect/>
                     </a:stretch>
@@ -9750,6 +9762,210 @@
         <w:rPr>
           <w:rStyle w:val="StringTok"/>
         </w:rPr>
+        <w:t>'</w:t>
+      </w:r>
+      <w:r>
+        <w:rPr>
+          <w:rStyle w:val="StringTok"/>
+        </w:rPr>
+        <w:t>A1'</w:t>
+      </w:r>
+      <w:r>
+        <w:rPr>
+          <w:rStyle w:val="NormalTok"/>
+        </w:rPr>
+        <w:t xml:space="preserve">, </w:t>
+      </w:r>
+      <w:r>
+        <w:rPr>
+          <w:rStyle w:val="StringTok"/>
+        </w:rPr>
+        <w:t>'T1'</w:t>
+      </w:r>
+      <w:r>
+        <w:rPr>
+          <w:rStyle w:val="NormalTok"/>
+        </w:rPr>
+        <w:t>);</w:t>
+      </w:r>
+      <w:r>
+        <w:br/>
+      </w:r>
+      <w:r>
+        <w:rPr>
+          <w:rStyle w:val="KeywordTok"/>
+        </w:rPr>
+        <w:t>insert</w:t>
+      </w:r>
+      <w:r>
+        <w:rPr>
+          <w:rStyle w:val="NormalTok"/>
+        </w:rPr>
+        <w:t xml:space="preserve"> </w:t>
+      </w:r>
+      <w:r>
+        <w:rPr>
+          <w:rStyle w:val="KeywordTok"/>
+        </w:rPr>
+        <w:t>into</w:t>
+      </w:r>
+      <w:r>
+        <w:rPr>
+          <w:rStyle w:val="NormalTok"/>
+        </w:rPr>
+        <w:t xml:space="preserve"> BOOKS (BOOKID, NAME, PAGECOUNT, AUTHORID, TYPEID) </w:t>
+      </w:r>
+      <w:r>
+        <w:rPr>
+          <w:rStyle w:val="KeywordTok"/>
+        </w:rPr>
+        <w:t>values</w:t>
+      </w:r>
+      <w:r>
+        <w:rPr>
+          <w:rStyle w:val="NormalTok"/>
+        </w:rPr>
+        <w:t xml:space="preserve"> (</w:t>
+      </w:r>
+      <w:r>
+        <w:rPr>
+          <w:rStyle w:val="StringTok"/>
+        </w:rPr>
+        <w:t>'B-102'</w:t>
+      </w:r>
+      <w:r>
+        <w:rPr>
+          <w:rStyle w:val="NormalTok"/>
+        </w:rPr>
+        <w:t xml:space="preserve">, </w:t>
+      </w:r>
+      <w:r>
+        <w:rPr>
+          <w:rStyle w:val="StringTok"/>
+        </w:rPr>
+        <w:t>'BookB'</w:t>
+      </w:r>
+      <w:r>
+        <w:rPr>
+          <w:rStyle w:val="NormalTok"/>
+        </w:rPr>
+        <w:t xml:space="preserve">, </w:t>
+      </w:r>
+      <w:r>
+        <w:rPr>
+          <w:rStyle w:val="DecValTok"/>
+        </w:rPr>
+        <w:t>321</w:t>
+      </w:r>
+      <w:r>
+        <w:rPr>
+          <w:rStyle w:val="NormalTok"/>
+        </w:rPr>
+        <w:t xml:space="preserve">, </w:t>
+      </w:r>
+      <w:r>
+        <w:rPr>
+          <w:rStyle w:val="StringTok"/>
+        </w:rPr>
+        <w:t>'A2'</w:t>
+      </w:r>
+      <w:r>
+        <w:rPr>
+          <w:rStyle w:val="NormalTok"/>
+        </w:rPr>
+        <w:t xml:space="preserve">, </w:t>
+      </w:r>
+      <w:r>
+        <w:rPr>
+          <w:rStyle w:val="StringTok"/>
+        </w:rPr>
+        <w:t>'T1'</w:t>
+      </w:r>
+      <w:r>
+        <w:rPr>
+          <w:rStyle w:val="NormalTok"/>
+        </w:rPr>
+        <w:t>);</w:t>
+      </w:r>
+      <w:r>
+        <w:br/>
+      </w:r>
+      <w:r>
+        <w:rPr>
+          <w:rStyle w:val="KeywordTok"/>
+        </w:rPr>
+        <w:t>insert</w:t>
+      </w:r>
+      <w:r>
+        <w:rPr>
+          <w:rStyle w:val="NormalTok"/>
+        </w:rPr>
+        <w:t xml:space="preserve"> </w:t>
+      </w:r>
+      <w:r>
+        <w:rPr>
+          <w:rStyle w:val="KeywordTok"/>
+        </w:rPr>
+        <w:t>into</w:t>
+      </w:r>
+      <w:r>
+        <w:rPr>
+          <w:rStyle w:val="NormalTok"/>
+        </w:rPr>
+        <w:t xml:space="preserve"> BOOKS (BOOKID, NAME, PAGECOUNT, AUTHORID, TYPEID) </w:t>
+      </w:r>
+      <w:r>
+        <w:rPr>
+          <w:rStyle w:val="KeywordTok"/>
+        </w:rPr>
+        <w:t>values</w:t>
+      </w:r>
+      <w:r>
+        <w:rPr>
+          <w:rStyle w:val="NormalTok"/>
+        </w:rPr>
+        <w:t xml:space="preserve"> (</w:t>
+      </w:r>
+      <w:r>
+        <w:rPr>
+          <w:rStyle w:val="StringTok"/>
+        </w:rPr>
+        <w:t>'B-103'</w:t>
+      </w:r>
+      <w:r>
+        <w:rPr>
+          <w:rStyle w:val="NormalTok"/>
+        </w:rPr>
+        <w:t xml:space="preserve">, </w:t>
+      </w:r>
+      <w:r>
+        <w:rPr>
+          <w:rStyle w:val="StringTok"/>
+        </w:rPr>
+        <w:t>'BookC'</w:t>
+      </w:r>
+      <w:r>
+        <w:rPr>
+          <w:rStyle w:val="NormalTok"/>
+        </w:rPr>
+        <w:t xml:space="preserve">, </w:t>
+      </w:r>
+      <w:r>
+        <w:rPr>
+          <w:rStyle w:val="DecValTok"/>
+        </w:rPr>
+        <w:t>367</w:t>
+      </w:r>
+      <w:r>
+        <w:rPr>
+          <w:rStyle w:val="NormalTok"/>
+        </w:rPr>
+        <w:t xml:space="preserve">, </w:t>
+      </w:r>
+      <w:r>
+        <w:rPr>
+          <w:rStyle w:val="StringTok"/>
+        </w:rPr>
         <w:t>'A1'</w:t>
       </w:r>
       <w:r>
@@ -9762,7 +9978,7 @@
         <w:rPr>
           <w:rStyle w:val="StringTok"/>
         </w:rPr>
-        <w:t>'T1'</w:t>
+        <w:t>'T2'</w:t>
       </w:r>
       <w:r>
         <w:rPr>
@@ -9813,7 +10029,7 @@
         <w:rPr>
           <w:rStyle w:val="StringTok"/>
         </w:rPr>
-        <w:t>'B-102'</w:t>
+        <w:t>'B-104'</w:t>
       </w:r>
       <w:r>
         <w:rPr>
@@ -9825,7 +10041,7 @@
         <w:rPr>
           <w:rStyle w:val="StringTok"/>
         </w:rPr>
-        <w:t>'BookB'</w:t>
+        <w:t>'BookD'</w:t>
       </w:r>
       <w:r>
         <w:rPr>
@@ -9837,7 +10053,7 @@
         <w:rPr>
           <w:rStyle w:val="DecValTok"/>
         </w:rPr>
-        <w:t>321</w:t>
+        <w:t>293</w:t>
       </w:r>
       <w:r>
         <w:rPr>
@@ -9849,6 +10065,105 @@
         <w:rPr>
           <w:rStyle w:val="StringTok"/>
         </w:rPr>
+        <w:t>'A3'</w:t>
+      </w:r>
+      <w:r>
+        <w:rPr>
+          <w:rStyle w:val="NormalTok"/>
+        </w:rPr>
+        <w:t xml:space="preserve">, </w:t>
+      </w:r>
+      <w:r>
+        <w:rPr>
+          <w:rStyle w:val="StringTok"/>
+        </w:rPr>
+        <w:t>'T3'</w:t>
+      </w:r>
+      <w:r>
+        <w:rPr>
+          <w:rStyle w:val="NormalTok"/>
+        </w:rPr>
+        <w:t>);</w:t>
+      </w:r>
+      <w:r>
+        <w:br/>
+      </w:r>
+      <w:r>
+        <w:rPr>
+          <w:rStyle w:val="KeywordTok"/>
+        </w:rPr>
+        <w:t>insert</w:t>
+      </w:r>
+      <w:r>
+        <w:rPr>
+          <w:rStyle w:val="NormalTok"/>
+        </w:rPr>
+        <w:t xml:space="preserve"> </w:t>
+      </w:r>
+      <w:r>
+        <w:rPr>
+          <w:rStyle w:val="KeywordTok"/>
+        </w:rPr>
+        <w:t>into</w:t>
+      </w:r>
+      <w:r>
+        <w:rPr>
+          <w:rStyle w:val="NormalTok"/>
+        </w:rPr>
+        <w:t xml:space="preserve"> BOOKS (BOOKID, NAME, PAGECOUNT, AUTHORID, TYPEID) </w:t>
+      </w:r>
+      <w:r>
+        <w:rPr>
+          <w:rStyle w:val="KeywordTok"/>
+        </w:rPr>
+        <w:t>values</w:t>
+      </w:r>
+      <w:r>
+        <w:rPr>
+          <w:rStyle w:val="NormalTok"/>
+        </w:rPr>
+        <w:t xml:space="preserve"> (</w:t>
+      </w:r>
+      <w:r>
+        <w:rPr>
+          <w:rStyle w:val="StringTok"/>
+        </w:rPr>
+        <w:t>'B-105'</w:t>
+      </w:r>
+      <w:r>
+        <w:rPr>
+          <w:rStyle w:val="NormalTok"/>
+        </w:rPr>
+        <w:t xml:space="preserve">, </w:t>
+      </w:r>
+      <w:r>
+        <w:rPr>
+          <w:rStyle w:val="StringTok"/>
+        </w:rPr>
+        <w:t>'BookE'</w:t>
+      </w:r>
+      <w:r>
+        <w:rPr>
+          <w:rStyle w:val="NormalTok"/>
+        </w:rPr>
+        <w:t xml:space="preserve">, </w:t>
+      </w:r>
+      <w:r>
+        <w:rPr>
+          <w:rStyle w:val="DecValTok"/>
+        </w:rPr>
+        <w:t>222</w:t>
+      </w:r>
+      <w:r>
+        <w:rPr>
+          <w:rStyle w:val="NormalTok"/>
+        </w:rPr>
+        <w:t xml:space="preserve">, </w:t>
+      </w:r>
+      <w:r>
+        <w:rPr>
+          <w:rStyle w:val="StringTok"/>
+        </w:rPr>
         <w:t>'A2'</w:t>
       </w:r>
       <w:r>
@@ -9861,7 +10176,7 @@
         <w:rPr>
           <w:rStyle w:val="StringTok"/>
         </w:rPr>
-        <w:t>'T1'</w:t>
+        <w:t>'T2'</w:t>
       </w:r>
       <w:r>
         <w:rPr>
@@ -9894,304 +10209,13 @@
         <w:rPr>
           <w:rStyle w:val="NormalTok"/>
         </w:rPr>
-        <w:t xml:space="preserve"> BOOKS (BOOKID, NAME, PAGECOUNT, AUTHORID, TYPEID) </w:t>
-      </w:r>
-      <w:r>
-        <w:rPr>
-          <w:rStyle w:val="KeywordTok"/>
-        </w:rPr>
-        <w:t>values</w:t>
-      </w:r>
-      <w:r>
-        <w:rPr>
-          <w:rStyle w:val="NormalTok"/>
-        </w:rPr>
-        <w:t xml:space="preserve"> (</w:t>
-      </w:r>
-      <w:r>
-        <w:rPr>
-          <w:rStyle w:val="StringTok"/>
-        </w:rPr>
-        <w:t>'B-103'</w:t>
-      </w:r>
-      <w:r>
-        <w:rPr>
-          <w:rStyle w:val="NormalTok"/>
-        </w:rPr>
-        <w:t xml:space="preserve">, </w:t>
-      </w:r>
-      <w:r>
-        <w:rPr>
-          <w:rStyle w:val="StringTok"/>
-        </w:rPr>
-        <w:t>'BookC'</w:t>
-      </w:r>
-      <w:r>
-        <w:rPr>
-          <w:rStyle w:val="NormalTok"/>
-        </w:rPr>
-        <w:t xml:space="preserve">, </w:t>
-      </w:r>
-      <w:r>
-        <w:rPr>
-          <w:rStyle w:val="DecValTok"/>
-        </w:rPr>
-        <w:t>367</w:t>
-      </w:r>
-      <w:r>
-        <w:rPr>
-          <w:rStyle w:val="NormalTok"/>
-        </w:rPr>
-        <w:t xml:space="preserve">, </w:t>
-      </w:r>
-      <w:r>
-        <w:rPr>
-          <w:rStyle w:val="StringTok"/>
-        </w:rPr>
-        <w:t>'A1'</w:t>
-      </w:r>
-      <w:r>
-        <w:rPr>
-          <w:rStyle w:val="NormalTok"/>
-        </w:rPr>
-        <w:t xml:space="preserve">, </w:t>
-      </w:r>
-      <w:r>
-        <w:rPr>
-          <w:rStyle w:val="StringTok"/>
-        </w:rPr>
-        <w:t>'T2'</w:t>
-      </w:r>
-      <w:r>
-        <w:rPr>
-          <w:rStyle w:val="NormalTok"/>
-        </w:rPr>
-        <w:t>);</w:t>
-      </w:r>
-      <w:r>
-        <w:br/>
-      </w:r>
-      <w:r>
-        <w:rPr>
-          <w:rStyle w:val="KeywordTok"/>
-        </w:rPr>
-        <w:t>insert</w:t>
-      </w:r>
-      <w:r>
-        <w:rPr>
-          <w:rStyle w:val="NormalTok"/>
-        </w:rPr>
-        <w:t xml:space="preserve"> </w:t>
-      </w:r>
-      <w:r>
-        <w:rPr>
-          <w:rStyle w:val="KeywordTok"/>
-        </w:rPr>
-        <w:t>into</w:t>
-      </w:r>
-      <w:r>
-        <w:rPr>
-          <w:rStyle w:val="NormalTok"/>
-        </w:rPr>
-        <w:t xml:space="preserve"> BOOKS (BOOKID, NAME, PAGECOUNT, AUTHORID, TYPEID) </w:t>
-      </w:r>
-      <w:r>
-        <w:rPr>
-          <w:rStyle w:val="KeywordTok"/>
-        </w:rPr>
-        <w:t>values</w:t>
-      </w:r>
-      <w:r>
-        <w:rPr>
-          <w:rStyle w:val="NormalTok"/>
-        </w:rPr>
-        <w:t xml:space="preserve"> (</w:t>
-      </w:r>
-      <w:r>
-        <w:rPr>
-          <w:rStyle w:val="StringTok"/>
-        </w:rPr>
-        <w:t>'B-104'</w:t>
-      </w:r>
-      <w:r>
-        <w:rPr>
-          <w:rStyle w:val="NormalTok"/>
-        </w:rPr>
-        <w:t xml:space="preserve">, </w:t>
-      </w:r>
-      <w:r>
-        <w:rPr>
-          <w:rStyle w:val="StringTok"/>
-        </w:rPr>
-        <w:t>'BookD'</w:t>
-      </w:r>
-      <w:r>
-        <w:rPr>
-          <w:rStyle w:val="NormalTok"/>
-        </w:rPr>
-        <w:t xml:space="preserve">, </w:t>
-      </w:r>
-      <w:r>
-        <w:rPr>
-          <w:rStyle w:val="DecValTok"/>
-        </w:rPr>
-        <w:t>293</w:t>
-      </w:r>
-      <w:r>
-        <w:rPr>
-          <w:rStyle w:val="NormalTok"/>
-        </w:rPr>
-        <w:t xml:space="preserve">, </w:t>
-      </w:r>
-      <w:r>
-        <w:rPr>
-          <w:rStyle w:val="StringTok"/>
-        </w:rPr>
-        <w:t>'A3'</w:t>
-      </w:r>
-      <w:r>
-        <w:rPr>
-          <w:rStyle w:val="NormalTok"/>
-        </w:rPr>
-        <w:t xml:space="preserve">, </w:t>
-      </w:r>
-      <w:r>
-        <w:rPr>
-          <w:rStyle w:val="StringTok"/>
-        </w:rPr>
-        <w:t>'T3'</w:t>
-      </w:r>
-      <w:r>
-        <w:rPr>
-          <w:rStyle w:val="NormalTok"/>
-        </w:rPr>
-        <w:t>);</w:t>
-      </w:r>
-      <w:r>
-        <w:br/>
-      </w:r>
-      <w:r>
-        <w:rPr>
-          <w:rStyle w:val="KeywordTok"/>
-        </w:rPr>
-        <w:t>insert</w:t>
-      </w:r>
-      <w:r>
-        <w:rPr>
-          <w:rStyle w:val="NormalTok"/>
-        </w:rPr>
-        <w:t xml:space="preserve"> </w:t>
-      </w:r>
-      <w:r>
-        <w:rPr>
-          <w:rStyle w:val="KeywordTok"/>
-        </w:rPr>
-        <w:t>into</w:t>
-      </w:r>
-      <w:r>
-        <w:rPr>
-          <w:rStyle w:val="NormalTok"/>
-        </w:rPr>
-        <w:t xml:space="preserve"> BOOKS (BOOKID, NAME, PAGECOUNT, AUTHORID, TYPEID) </w:t>
-      </w:r>
-      <w:r>
-        <w:rPr>
-          <w:rStyle w:val="KeywordTok"/>
-        </w:rPr>
-        <w:t>values</w:t>
-      </w:r>
-      <w:r>
-        <w:rPr>
-          <w:rStyle w:val="NormalTok"/>
-        </w:rPr>
-        <w:t xml:space="preserve"> (</w:t>
-      </w:r>
-      <w:r>
-        <w:rPr>
-          <w:rStyle w:val="StringTok"/>
-        </w:rPr>
-        <w:t>'B-105'</w:t>
-      </w:r>
-      <w:r>
-        <w:rPr>
-          <w:rStyle w:val="NormalTok"/>
-        </w:rPr>
-        <w:t xml:space="preserve">, </w:t>
-      </w:r>
-      <w:r>
-        <w:rPr>
-          <w:rStyle w:val="StringTok"/>
-        </w:rPr>
-        <w:t>'BookE'</w:t>
-      </w:r>
-      <w:r>
-        <w:rPr>
-          <w:rStyle w:val="NormalTok"/>
-        </w:rPr>
-        <w:t xml:space="preserve">, </w:t>
-      </w:r>
-      <w:r>
-        <w:rPr>
-          <w:rStyle w:val="DecValTok"/>
-        </w:rPr>
-        <w:t>222</w:t>
-      </w:r>
-      <w:r>
-        <w:rPr>
-          <w:rStyle w:val="NormalTok"/>
-        </w:rPr>
-        <w:t xml:space="preserve">, </w:t>
-      </w:r>
-      <w:r>
-        <w:rPr>
-          <w:rStyle w:val="StringTok"/>
-        </w:rPr>
-        <w:t>'A2'</w:t>
-      </w:r>
-      <w:r>
-        <w:rPr>
-          <w:rStyle w:val="NormalTok"/>
-        </w:rPr>
-        <w:t xml:space="preserve">, </w:t>
-      </w:r>
-      <w:r>
-        <w:rPr>
-          <w:rStyle w:val="StringTok"/>
-        </w:rPr>
-        <w:t>'T2'</w:t>
-      </w:r>
-      <w:r>
-        <w:rPr>
-          <w:rStyle w:val="NormalTok"/>
-        </w:rPr>
-        <w:t>);</w:t>
-      </w:r>
-      <w:r>
-        <w:br/>
-      </w:r>
-      <w:r>
-        <w:rPr>
-          <w:rStyle w:val="KeywordTok"/>
-        </w:rPr>
-        <w:t>insert</w:t>
-      </w:r>
-      <w:r>
-        <w:rPr>
-          <w:rStyle w:val="NormalTok"/>
-        </w:rPr>
-        <w:t xml:space="preserve"> </w:t>
-      </w:r>
-      <w:r>
-        <w:rPr>
-          <w:rStyle w:val="KeywordTok"/>
-        </w:rPr>
-        <w:t>into</w:t>
-      </w:r>
-      <w:r>
-        <w:rPr>
-          <w:rStyle w:val="NormalTok"/>
-        </w:rPr>
-        <w:t xml:space="preserve"> BOOKS (BOOKID, NAME, PAGECOUNT, AUTHORID, TYPEID) </w:t>
+        <w:t xml:space="preserve"> BOOKS (BOOKID, NAME, PAGECOUNT, AUTHORID, T</w:t>
+      </w:r>
+      <w:r>
+        <w:rPr>
+          <w:rStyle w:val="NormalTok"/>
+        </w:rPr>
+        <w:t xml:space="preserve">YPEID) </w:t>
       </w:r>
       <w:r>
         <w:rPr>
@@ -10425,7 +10449,7 @@
         </w:rPr>
         <w:lastRenderedPageBreak/>
         <w:drawing>
-          <wp:inline distT="0" distB="0" distL="0" distR="0" wp14:anchorId="1E2F51CD" wp14:editId="1861D607">
+          <wp:inline distT="0" distB="0" distL="0" distR="0" wp14:anchorId="42BB2FE4" wp14:editId="22292921">
             <wp:extent cx="5334000" cy="3969070"/>
             <wp:effectExtent l="0" t="0" r="0" b="0"/>
             <wp:docPr id="12" name="Picture"/>
@@ -10434,13 +10458,13 @@
               <a:graphicData uri="http://schemas.openxmlformats.org/drawingml/2006/picture">
                 <pic:pic xmlns:pic="http://schemas.openxmlformats.org/drawingml/2006/picture">
                   <pic:nvPicPr>
-                    <pic:cNvPr id="0" name="Picture" descr="C:\Users\juho3\Desktop\DBprj%232_20121277_cache\imgs\p1_3%20insert%20BOOKS.jpg"/>
+                    <pic:cNvPr id="0" name="Picture" descr="C:\Users\juho3\Desktop\imgs\p1_3%20insert%20BOOKS.jpg"/>
                     <pic:cNvPicPr>
                       <a:picLocks noChangeAspect="1" noChangeArrowheads="1"/>
                     </pic:cNvPicPr>
                   </pic:nvPicPr>
                   <pic:blipFill>
-                    <a:blip r:embed="rId18"/>
+                    <a:blip r:embed="rId19"/>
                     <a:stretch>
                       <a:fillRect/>
                     </a:stretch>
@@ -11336,7 +11360,13 @@
         <w:rPr>
           <w:rStyle w:val="StringTok"/>
         </w:rPr>
-        <w:t>'S9'</w:t>
+        <w:t>'S</w:t>
+      </w:r>
+      <w:r>
+        <w:rPr>
+          <w:rStyle w:val="StringTok"/>
+        </w:rPr>
+        <w:t>9'</w:t>
       </w:r>
       <w:r>
         <w:rPr>
@@ -11610,7 +11640,13 @@
         <w:rPr>
           <w:rStyle w:val="KeywordTok"/>
         </w:rPr>
-        <w:t>CLASS</w:t>
+        <w:t>C</w:t>
+      </w:r>
+      <w:r>
+        <w:rPr>
+          <w:rStyle w:val="KeywordTok"/>
+        </w:rPr>
+        <w:t>LASS</w:t>
       </w:r>
       <w:r>
         <w:rPr>
@@ -11739,7 +11775,7 @@
         </w:rPr>
         <w:lastRenderedPageBreak/>
         <w:drawing>
-          <wp:inline distT="0" distB="0" distL="0" distR="0" wp14:anchorId="7C5C98FD" wp14:editId="076628EF">
+          <wp:inline distT="0" distB="0" distL="0" distR="0" wp14:anchorId="201B8EAA" wp14:editId="5C3CC1A9">
             <wp:extent cx="5334000" cy="7565571"/>
             <wp:effectExtent l="0" t="0" r="0" b="0"/>
             <wp:docPr id="13" name="Picture"/>
@@ -11748,13 +11784,13 @@
               <a:graphicData uri="http://schemas.openxmlformats.org/drawingml/2006/picture">
                 <pic:pic xmlns:pic="http://schemas.openxmlformats.org/drawingml/2006/picture">
                   <pic:nvPicPr>
-                    <pic:cNvPr id="0" name="Picture" descr="C:\Users\juho3\Desktop\DBprj%232_20121277_cache\imgs\p1_4%20insert%20STUDENTS.jpg"/>
+                    <pic:cNvPr id="0" name="Picture" descr="C:\Users\juho3\Desktop\imgs\p1_4%20insert%20STUDENTS.jpg"/>
                     <pic:cNvPicPr>
                       <a:picLocks noChangeAspect="1" noChangeArrowheads="1"/>
                     </pic:cNvPicPr>
                   </pic:nvPicPr>
                   <pic:blipFill>
-                    <a:blip r:embed="rId19"/>
+                    <a:blip r:embed="rId20"/>
                     <a:stretch>
                       <a:fillRect/>
                     </a:stretch>
@@ -12476,7 +12512,13 @@
         <w:rPr>
           <w:rStyle w:val="StringTok"/>
         </w:rPr>
-        <w:t>'2021-02-15'</w:t>
+        <w:t>'2021-02-</w:t>
+      </w:r>
+      <w:r>
+        <w:rPr>
+          <w:rStyle w:val="StringTok"/>
+        </w:rPr>
+        <w:t>15'</w:t>
       </w:r>
       <w:r>
         <w:rPr>
@@ -12674,7 +12716,13 @@
         <w:rPr>
           <w:rStyle w:val="StringTok"/>
         </w:rPr>
-        <w:t>'2021-04-15'</w:t>
+        <w:t>'2021</w:t>
+      </w:r>
+      <w:r>
+        <w:rPr>
+          <w:rStyle w:val="StringTok"/>
+        </w:rPr>
+        <w:t>-04-15'</w:t>
       </w:r>
       <w:r>
         <w:rPr>
@@ -12854,7 +12902,7 @@
         </w:rPr>
         <w:lastRenderedPageBreak/>
         <w:drawing>
-          <wp:inline distT="0" distB="0" distL="0" distR="0" wp14:anchorId="753D1896" wp14:editId="43E5226F">
+          <wp:inline distT="0" distB="0" distL="0" distR="0" wp14:anchorId="21DE4930" wp14:editId="67AA7347">
             <wp:extent cx="5334000" cy="4484511"/>
             <wp:effectExtent l="0" t="0" r="0" b="0"/>
             <wp:docPr id="14" name="Picture"/>
@@ -12863,13 +12911,13 @@
               <a:graphicData uri="http://schemas.openxmlformats.org/drawingml/2006/picture">
                 <pic:pic xmlns:pic="http://schemas.openxmlformats.org/drawingml/2006/picture">
                   <pic:nvPicPr>
-                    <pic:cNvPr id="0" name="Picture" descr="C:\Users\juho3\Desktop\DBprj%232_20121277_cache\imgs\p1_5%20insert%20BORROWS.jpg"/>
+                    <pic:cNvPr id="0" name="Picture" descr="C:\Users\juho3\Desktop\imgs\p1_5%20insert%20BORROWS.jpg"/>
                     <pic:cNvPicPr>
                       <a:picLocks noChangeAspect="1" noChangeArrowheads="1"/>
                     </pic:cNvPicPr>
                   </pic:nvPicPr>
                   <pic:blipFill>
-                    <a:blip r:embed="rId20"/>
+                    <a:blip r:embed="rId21"/>
                     <a:stretch>
                       <a:fillRect/>
                     </a:stretch>
@@ -13074,7 +13122,7 @@
         <w:rPr>
           <w:rStyle w:val="OperatorTok"/>
         </w:rPr>
-        <w:t>&lt;=</w:t>
+        <w:t>&gt;=</w:t>
       </w:r>
       <w:r>
         <w:rPr>
@@ -13115,8 +13163,8 @@
           <w:noProof/>
         </w:rPr>
         <w:drawing>
-          <wp:inline distT="0" distB="0" distL="0" distR="0" wp14:anchorId="4866E48D" wp14:editId="2E5AC21A">
-            <wp:extent cx="3981450" cy="1266825"/>
+          <wp:inline distT="0" distB="0" distL="0" distR="0" wp14:anchorId="11155784" wp14:editId="7ACB2BEE">
+            <wp:extent cx="3914775" cy="1171575"/>
             <wp:effectExtent l="0" t="0" r="0" b="0"/>
             <wp:docPr id="15" name="Picture"/>
             <wp:cNvGraphicFramePr/>
@@ -13124,13 +13172,13 @@
               <a:graphicData uri="http://schemas.openxmlformats.org/drawingml/2006/picture">
                 <pic:pic xmlns:pic="http://schemas.openxmlformats.org/drawingml/2006/picture">
                   <pic:nvPicPr>
-                    <pic:cNvPr id="0" name="Picture" descr="C:\Users\juho3\Desktop\DBprj%232_20121277_cache\imgs\p2.jpg"/>
+                    <pic:cNvPr id="0" name="Picture" descr="C:\Users\juho3\Desktop\imgs\p2.jpg"/>
                     <pic:cNvPicPr>
                       <a:picLocks noChangeAspect="1" noChangeArrowheads="1"/>
                     </pic:cNvPicPr>
                   </pic:nvPicPr>
                   <pic:blipFill>
-                    <a:blip r:embed="rId21"/>
+                    <a:blip r:embed="rId22"/>
                     <a:stretch>
                       <a:fillRect/>
                     </a:stretch>
@@ -13138,7 +13186,7 @@
                   <pic:spPr bwMode="auto">
                     <a:xfrm>
                       <a:off x="0" y="0"/>
-                      <a:ext cx="3981450" cy="1266825"/>
+                      <a:ext cx="3914775" cy="1171575"/>
                     </a:xfrm>
                     <a:prstGeom prst="rect">
                       <a:avLst/>
@@ -13178,6 +13226,7 @@
         <w:rPr>
           <w:lang w:eastAsia="ko-KR"/>
         </w:rPr>
+        <w:lastRenderedPageBreak/>
         <w:t xml:space="preserve">(3) </w:t>
       </w:r>
       <w:r>
@@ -13424,7 +13473,7 @@
           <w:noProof/>
         </w:rPr>
         <w:drawing>
-          <wp:inline distT="0" distB="0" distL="0" distR="0" wp14:anchorId="6AD520DB" wp14:editId="0D5A615B">
+          <wp:inline distT="0" distB="0" distL="0" distR="0" wp14:anchorId="5F614684" wp14:editId="31DB15F0">
             <wp:extent cx="5334000" cy="1022580"/>
             <wp:effectExtent l="0" t="0" r="0" b="0"/>
             <wp:docPr id="16" name="Picture"/>
@@ -13433,13 +13482,13 @@
               <a:graphicData uri="http://schemas.openxmlformats.org/drawingml/2006/picture">
                 <pic:pic xmlns:pic="http://schemas.openxmlformats.org/drawingml/2006/picture">
                   <pic:nvPicPr>
-                    <pic:cNvPr id="0" name="Picture" descr="C:\Users\juho3\Desktop\DBprj%232_20121277_cache\imgs\p3.jpg"/>
+                    <pic:cNvPr id="0" name="Picture" descr="C:\Users\juho3\Desktop\imgs\p3.jpg"/>
                     <pic:cNvPicPr>
                       <a:picLocks noChangeAspect="1" noChangeArrowheads="1"/>
                     </pic:cNvPicPr>
                   </pic:nvPicPr>
                   <pic:blipFill>
-                    <a:blip r:embed="rId22"/>
+                    <a:blip r:embed="rId23"/>
                     <a:stretch>
                       <a:fillRect/>
                     </a:stretch>
@@ -13767,7 +13816,7 @@
           <w:noProof/>
         </w:rPr>
         <w:drawing>
-          <wp:inline distT="0" distB="0" distL="0" distR="0" wp14:anchorId="5F5593D5" wp14:editId="71153FEC">
+          <wp:inline distT="0" distB="0" distL="0" distR="0" wp14:anchorId="3CE565D0" wp14:editId="477FBD4B">
             <wp:extent cx="5334000" cy="1048165"/>
             <wp:effectExtent l="0" t="0" r="0" b="0"/>
             <wp:docPr id="17" name="Picture"/>
@@ -13776,13 +13825,13 @@
               <a:graphicData uri="http://schemas.openxmlformats.org/drawingml/2006/picture">
                 <pic:pic xmlns:pic="http://schemas.openxmlformats.org/drawingml/2006/picture">
                   <pic:nvPicPr>
-                    <pic:cNvPr id="0" name="Picture" descr="C:\Users\juho3\Desktop\DBprj%232_20121277_cache\imgs\p4.jpg"/>
+                    <pic:cNvPr id="0" name="Picture" descr="C:\Users\juho3\Desktop\imgs\p4.jpg"/>
                     <pic:cNvPicPr>
                       <a:picLocks noChangeAspect="1" noChangeArrowheads="1"/>
                     </pic:cNvPicPr>
                   </pic:nvPicPr>
                   <pic:blipFill>
-                    <a:blip r:embed="rId23"/>
+                    <a:blip r:embed="rId24"/>
                     <a:stretch>
                       <a:fillRect/>
                     </a:stretch>
@@ -14053,9 +14102,8 @@
         <w:rPr>
           <w:noProof/>
         </w:rPr>
-        <w:lastRenderedPageBreak/>
         <w:drawing>
-          <wp:inline distT="0" distB="0" distL="0" distR="0" wp14:anchorId="57423000" wp14:editId="2138662A">
+          <wp:inline distT="0" distB="0" distL="0" distR="0" wp14:anchorId="0A8DD332" wp14:editId="7DEBDCAF">
             <wp:extent cx="5334000" cy="741759"/>
             <wp:effectExtent l="0" t="0" r="0" b="0"/>
             <wp:docPr id="18" name="Picture"/>
@@ -14064,13 +14112,13 @@
               <a:graphicData uri="http://schemas.openxmlformats.org/drawingml/2006/picture">
                 <pic:pic xmlns:pic="http://schemas.openxmlformats.org/drawingml/2006/picture">
                   <pic:nvPicPr>
-                    <pic:cNvPr id="0" name="Picture" descr="C:\Users\juho3\Desktop\DBprj%232_20121277_cache\imgs\p5.jpg"/>
+                    <pic:cNvPr id="0" name="Picture" descr="C:\Users\juho3\Desktop\imgs\p5.jpg"/>
                     <pic:cNvPicPr>
                       <a:picLocks noChangeAspect="1" noChangeArrowheads="1"/>
                     </pic:cNvPicPr>
                   </pic:nvPicPr>
                   <pic:blipFill>
-                    <a:blip r:embed="rId24"/>
+                    <a:blip r:embed="rId25"/>
                     <a:stretch>
                       <a:fillRect/>
                     </a:stretch>
@@ -14392,7 +14440,7 @@
           <w:noProof/>
         </w:rPr>
         <w:drawing>
-          <wp:inline distT="0" distB="0" distL="0" distR="0" wp14:anchorId="0BB41DE5" wp14:editId="17EB9C5B">
+          <wp:inline distT="0" distB="0" distL="0" distR="0" wp14:anchorId="5C7E1644" wp14:editId="6C290FBC">
             <wp:extent cx="4876800" cy="2095500"/>
             <wp:effectExtent l="0" t="0" r="0" b="0"/>
             <wp:docPr id="19" name="Picture"/>
@@ -14401,13 +14449,13 @@
               <a:graphicData uri="http://schemas.openxmlformats.org/drawingml/2006/picture">
                 <pic:pic xmlns:pic="http://schemas.openxmlformats.org/drawingml/2006/picture">
                   <pic:nvPicPr>
-                    <pic:cNvPr id="0" name="Picture" descr="C:\Users\juho3\Desktop\DBprj%232_20121277_cache\imgs\p6.jpg"/>
+                    <pic:cNvPr id="0" name="Picture" descr="C:\Users\juho3\Desktop\imgs\p6.jpg"/>
                     <pic:cNvPicPr>
                       <a:picLocks noChangeAspect="1" noChangeArrowheads="1"/>
                     </pic:cNvPicPr>
                   </pic:nvPicPr>
                   <pic:blipFill>
-                    <a:blip r:embed="rId25"/>
+                    <a:blip r:embed="rId26"/>
                     <a:stretch>
                       <a:fillRect/>
                     </a:stretch>
@@ -14654,21 +14702,7 @@
         <w:rPr>
           <w:rStyle w:val="NormalTok"/>
         </w:rPr>
-        <w:t xml:space="preserve"> </w:t>
-      </w:r>
-      <w:proofErr w:type="spellStart"/>
-      <w:r>
-        <w:rPr>
-          <w:rStyle w:val="NormalTok"/>
-        </w:rPr>
-        <w:t>cnt</w:t>
-      </w:r>
-      <w:proofErr w:type="spellEnd"/>
-      <w:r>
-        <w:rPr>
-          <w:rStyle w:val="NormalTok"/>
-        </w:rPr>
-        <w:t xml:space="preserve"> </w:t>
+        <w:t xml:space="preserve"> cnt </w:t>
       </w:r>
       <w:r>
         <w:rPr>
@@ -14724,7 +14758,10 @@
         <w:pStyle w:val="FirstParagraph"/>
       </w:pPr>
       <w:r>
-        <w:t>결과</w:t>
+        <w:t>결</w:t>
+      </w:r>
+      <w:r>
+        <w:t>과</w:t>
       </w:r>
       <w:r>
         <w:t xml:space="preserve"> )</w:t>
@@ -14738,9 +14775,8 @@
         <w:rPr>
           <w:noProof/>
         </w:rPr>
-        <w:lastRenderedPageBreak/>
         <w:drawing>
-          <wp:inline distT="0" distB="0" distL="0" distR="0" wp14:anchorId="44DA1172" wp14:editId="7CDC19B4">
+          <wp:inline distT="0" distB="0" distL="0" distR="0" wp14:anchorId="7E4D81C0" wp14:editId="7E7796A9">
             <wp:extent cx="5334000" cy="1223897"/>
             <wp:effectExtent l="0" t="0" r="0" b="0"/>
             <wp:docPr id="20" name="Picture"/>
@@ -14749,13 +14785,13 @@
               <a:graphicData uri="http://schemas.openxmlformats.org/drawingml/2006/picture">
                 <pic:pic xmlns:pic="http://schemas.openxmlformats.org/drawingml/2006/picture">
                   <pic:nvPicPr>
-                    <pic:cNvPr id="0" name="Picture" descr="C:\Users\juho3\Desktop\DBprj%232_20121277_cache\imgs\p7.jpg"/>
+                    <pic:cNvPr id="0" name="Picture" descr="C:\Users\juho3\Desktop\imgs\p7.jpg"/>
                     <pic:cNvPicPr>
                       <a:picLocks noChangeAspect="1" noChangeArrowheads="1"/>
                     </pic:cNvPicPr>
                   </pic:nvPicPr>
                   <pic:blipFill>
-                    <a:blip r:embed="rId26"/>
+                    <a:blip r:embed="rId27"/>
                     <a:stretch>
                       <a:fillRect/>
                     </a:stretch>
@@ -15076,6 +15112,7 @@
         <w:pStyle w:val="FirstParagraph"/>
       </w:pPr>
       <w:r>
+        <w:lastRenderedPageBreak/>
         <w:t>결과</w:t>
       </w:r>
       <w:r>
@@ -15091,7 +15128,7 @@
           <w:noProof/>
         </w:rPr>
         <w:drawing>
-          <wp:inline distT="0" distB="0" distL="0" distR="0" wp14:anchorId="22D2FFAF" wp14:editId="13A7A8A1">
+          <wp:inline distT="0" distB="0" distL="0" distR="0" wp14:anchorId="4CDBD199" wp14:editId="2804AC55">
             <wp:extent cx="5334000" cy="1235053"/>
             <wp:effectExtent l="0" t="0" r="0" b="0"/>
             <wp:docPr id="21" name="Picture"/>
@@ -15100,13 +15137,13 @@
               <a:graphicData uri="http://schemas.openxmlformats.org/drawingml/2006/picture">
                 <pic:pic xmlns:pic="http://schemas.openxmlformats.org/drawingml/2006/picture">
                   <pic:nvPicPr>
-                    <pic:cNvPr id="0" name="Picture" descr="C:\Users\juho3\Desktop\DBprj%232_20121277_cache\imgs\p8.jpg"/>
+                    <pic:cNvPr id="0" name="Picture" descr="C:\Users\juho3\Desktop\imgs\p8.jpg"/>
                     <pic:cNvPicPr>
                       <a:picLocks noChangeAspect="1" noChangeArrowheads="1"/>
                     </pic:cNvPicPr>
                   </pic:nvPicPr>
                   <pic:blipFill>
-                    <a:blip r:embed="rId27"/>
+                    <a:blip r:embed="rId28"/>
                     <a:stretch>
                       <a:fillRect/>
                     </a:stretch>
@@ -15478,9 +15515,8 @@
         <w:rPr>
           <w:noProof/>
         </w:rPr>
-        <w:lastRenderedPageBreak/>
         <w:drawing>
-          <wp:inline distT="0" distB="0" distL="0" distR="0" wp14:anchorId="21FCE9FA" wp14:editId="7EA8EC37">
+          <wp:inline distT="0" distB="0" distL="0" distR="0" wp14:anchorId="5653F2DF" wp14:editId="6D99457A">
             <wp:extent cx="3733800" cy="2962275"/>
             <wp:effectExtent l="0" t="0" r="0" b="0"/>
             <wp:docPr id="22" name="Picture"/>
@@ -15489,13 +15525,13 @@
               <a:graphicData uri="http://schemas.openxmlformats.org/drawingml/2006/picture">
                 <pic:pic xmlns:pic="http://schemas.openxmlformats.org/drawingml/2006/picture">
                   <pic:nvPicPr>
-                    <pic:cNvPr id="0" name="Picture" descr="C:\Users\juho3\Desktop\DBprj%232_20121277_cache\imgs\p9.jpg"/>
+                    <pic:cNvPr id="0" name="Picture" descr="C:\Users\juho3\Desktop\imgs\p9.jpg"/>
                     <pic:cNvPicPr>
                       <a:picLocks noChangeAspect="1" noChangeArrowheads="1"/>
                     </pic:cNvPicPr>
                   </pic:nvPicPr>
                   <pic:blipFill>
-                    <a:blip r:embed="rId28"/>
+                    <a:blip r:embed="rId29"/>
                     <a:stretch>
                       <a:fillRect/>
                     </a:stretch>
@@ -15540,6 +15576,7 @@
         <w:rPr>
           <w:lang w:eastAsia="ko-KR"/>
         </w:rPr>
+        <w:lastRenderedPageBreak/>
         <w:t>(10) C1</w:t>
       </w:r>
       <w:r>
@@ -15860,7 +15897,7 @@
           <w:noProof/>
         </w:rPr>
         <w:drawing>
-          <wp:inline distT="0" distB="0" distL="0" distR="0" wp14:anchorId="317AF65D" wp14:editId="554A1557">
+          <wp:inline distT="0" distB="0" distL="0" distR="0" wp14:anchorId="2C0B4BD0" wp14:editId="48683305">
             <wp:extent cx="2895600" cy="1952625"/>
             <wp:effectExtent l="0" t="0" r="0" b="0"/>
             <wp:docPr id="23" name="Picture"/>
@@ -15869,13 +15906,13 @@
               <a:graphicData uri="http://schemas.openxmlformats.org/drawingml/2006/picture">
                 <pic:pic xmlns:pic="http://schemas.openxmlformats.org/drawingml/2006/picture">
                   <pic:nvPicPr>
-                    <pic:cNvPr id="0" name="Picture" descr="C:\Users\juho3\Desktop\DBprj%232_20121277_cache\imgs\p10.jpg"/>
+                    <pic:cNvPr id="0" name="Picture" descr="C:\Users\juho3\Desktop\imgs\p10.jpg"/>
                     <pic:cNvPicPr>
                       <a:picLocks noChangeAspect="1" noChangeArrowheads="1"/>
                     </pic:cNvPicPr>
                   </pic:nvPicPr>
                   <pic:blipFill>
-                    <a:blip r:embed="rId29"/>
+                    <a:blip r:embed="rId30"/>
                     <a:stretch>
                       <a:fillRect/>
                     </a:stretch>
@@ -16147,31 +16184,145 @@
         <w:rPr>
           <w:rStyle w:val="KeywordTok"/>
         </w:rPr>
+        <w:t>f</w:t>
+      </w:r>
+      <w:r>
+        <w:rPr>
+          <w:rStyle w:val="KeywordTok"/>
+        </w:rPr>
+        <w:t>rom</w:t>
+      </w:r>
+      <w:r>
+        <w:rPr>
+          <w:rStyle w:val="NormalTok"/>
+        </w:rPr>
+        <w:t xml:space="preserve"> STUDENTS </w:t>
+      </w:r>
+      <w:r>
+        <w:rPr>
+          <w:rStyle w:val="KeywordTok"/>
+        </w:rPr>
+        <w:t>where</w:t>
+      </w:r>
+      <w:r>
+        <w:rPr>
+          <w:rStyle w:val="NormalTok"/>
+        </w:rPr>
+        <w:t xml:space="preserve"> STUDENTS.</w:t>
+      </w:r>
+      <w:r>
+        <w:rPr>
+          <w:rStyle w:val="KeywordTok"/>
+        </w:rPr>
+        <w:t>class</w:t>
+      </w:r>
+      <w:r>
+        <w:rPr>
+          <w:rStyle w:val="OperatorTok"/>
+        </w:rPr>
+        <w:t>=</w:t>
+      </w:r>
+      <w:r>
+        <w:rPr>
+          <w:rStyle w:val="StringTok"/>
+        </w:rPr>
+        <w:t>'C1'</w:t>
+      </w:r>
+      <w:r>
+        <w:rPr>
+          <w:rStyle w:val="NormalTok"/>
+        </w:rPr>
+        <w:t>;</w:t>
+      </w:r>
+      <w:r>
+        <w:br/>
+      </w:r>
+      <w:r>
+        <w:rPr>
+          <w:rStyle w:val="KeywordTok"/>
+        </w:rPr>
+        <w:t>select</w:t>
+      </w:r>
+      <w:r>
+        <w:rPr>
+          <w:rStyle w:val="NormalTok"/>
+        </w:rPr>
+        <w:t xml:space="preserve"> name, </w:t>
+      </w:r>
+      <w:r>
+        <w:rPr>
+          <w:rStyle w:val="FunctionTok"/>
+        </w:rPr>
+        <w:t>count</w:t>
+      </w:r>
+      <w:r>
+        <w:rPr>
+          <w:rStyle w:val="NormalTok"/>
+        </w:rPr>
+        <w:t xml:space="preserve">(bookid) </w:t>
+      </w:r>
+      <w:r>
+        <w:rPr>
+          <w:rStyle w:val="KeywordTok"/>
+        </w:rPr>
+        <w:t>as</w:t>
+      </w:r>
+      <w:r>
+        <w:rPr>
+          <w:rStyle w:val="NormalTok"/>
+        </w:rPr>
+        <w:t xml:space="preserve"> num_of_read</w:t>
+      </w:r>
+      <w:r>
+        <w:br/>
+      </w:r>
+      <w:r>
+        <w:rPr>
+          <w:rStyle w:val="KeywordTok"/>
+        </w:rPr>
         <w:t>from</w:t>
       </w:r>
       <w:r>
         <w:rPr>
           <w:rStyle w:val="NormalTok"/>
         </w:rPr>
-        <w:t xml:space="preserve"> STUDENTS </w:t>
-      </w:r>
-      <w:r>
-        <w:rPr>
-          <w:rStyle w:val="KeywordTok"/>
-        </w:rPr>
-        <w:t>where</w:t>
-      </w:r>
-      <w:r>
-        <w:rPr>
-          <w:rStyle w:val="NormalTok"/>
-        </w:rPr>
-        <w:t xml:space="preserve"> STUDENTS.</w:t>
-      </w:r>
-      <w:r>
-        <w:rPr>
-          <w:rStyle w:val="KeywordTok"/>
-        </w:rPr>
-        <w:t>class</w:t>
+        <w:t xml:space="preserve"> BORROWS </w:t>
+      </w:r>
+      <w:r>
+        <w:rPr>
+          <w:rStyle w:val="KeywordTok"/>
+        </w:rPr>
+        <w:t>right</w:t>
+      </w:r>
+      <w:r>
+        <w:rPr>
+          <w:rStyle w:val="NormalTok"/>
+        </w:rPr>
+        <w:t xml:space="preserve"> </w:t>
+      </w:r>
+      <w:r>
+        <w:rPr>
+          <w:rStyle w:val="KeywordTok"/>
+        </w:rPr>
+        <w:t>join</w:t>
+      </w:r>
+      <w:r>
+        <w:rPr>
+          <w:rStyle w:val="NormalTok"/>
+        </w:rPr>
+        <w:t xml:space="preserve"> C1_INFO </w:t>
+      </w:r>
+      <w:r>
+        <w:rPr>
+          <w:rStyle w:val="KeywordTok"/>
+        </w:rPr>
+        <w:t>on</w:t>
+      </w:r>
+      <w:r>
+        <w:rPr>
+          <w:rStyle w:val="NormalTok"/>
+        </w:rPr>
+        <w:t xml:space="preserve"> BORROWS.studentid </w:t>
       </w:r>
       <w:r>
         <w:rPr>
@@ -16181,15 +16332,9 @@
       </w:r>
       <w:r>
         <w:rPr>
-          <w:rStyle w:val="StringTok"/>
-        </w:rPr>
-        <w:t>'C1'</w:t>
-      </w:r>
-      <w:r>
-        <w:rPr>
-          <w:rStyle w:val="NormalTok"/>
-        </w:rPr>
-        <w:t>;</w:t>
+          <w:rStyle w:val="NormalTok"/>
+        </w:rPr>
+        <w:t xml:space="preserve"> C1_INFO.studentid</w:t>
       </w:r>
       <w:r>
         <w:br/>
@@ -16198,37 +16343,25 @@
         <w:rPr>
           <w:rStyle w:val="KeywordTok"/>
         </w:rPr>
-        <w:t>select</w:t>
-      </w:r>
-      <w:r>
-        <w:rPr>
-          <w:rStyle w:val="NormalTok"/>
-        </w:rPr>
-        <w:t xml:space="preserve"> name, </w:t>
-      </w:r>
-      <w:r>
-        <w:rPr>
-          <w:rStyle w:val="FunctionTok"/>
-        </w:rPr>
-        <w:t>count</w:t>
-      </w:r>
-      <w:r>
-        <w:rPr>
-          <w:rStyle w:val="NormalTok"/>
-        </w:rPr>
-        <w:t xml:space="preserve">(bookid) </w:t>
-      </w:r>
-      <w:r>
-        <w:rPr>
-          <w:rStyle w:val="KeywordTok"/>
-        </w:rPr>
-        <w:t>as</w:t>
-      </w:r>
-      <w:r>
-        <w:rPr>
-          <w:rStyle w:val="NormalTok"/>
-        </w:rPr>
-        <w:t xml:space="preserve"> num_of_read</w:t>
+        <w:t>group</w:t>
+      </w:r>
+      <w:r>
+        <w:rPr>
+          <w:rStyle w:val="NormalTok"/>
+        </w:rPr>
+        <w:t xml:space="preserve"> </w:t>
+      </w:r>
+      <w:r>
+        <w:rPr>
+          <w:rStyle w:val="KeywordTok"/>
+        </w:rPr>
+        <w:t>by</w:t>
+      </w:r>
+      <w:r>
+        <w:rPr>
+          <w:rStyle w:val="NormalTok"/>
+        </w:rPr>
+        <w:t xml:space="preserve"> name;</w:t>
       </w:r>
       <w:r>
         <w:br/>
@@ -16237,96 +16370,6 @@
         <w:rPr>
           <w:rStyle w:val="KeywordTok"/>
         </w:rPr>
-        <w:t>from</w:t>
-      </w:r>
-      <w:r>
-        <w:rPr>
-          <w:rStyle w:val="NormalTok"/>
-        </w:rPr>
-        <w:t xml:space="preserve"> BORROWS </w:t>
-      </w:r>
-      <w:r>
-        <w:rPr>
-          <w:rStyle w:val="KeywordTok"/>
-        </w:rPr>
-        <w:t>right</w:t>
-      </w:r>
-      <w:r>
-        <w:rPr>
-          <w:rStyle w:val="NormalTok"/>
-        </w:rPr>
-        <w:t xml:space="preserve"> </w:t>
-      </w:r>
-      <w:r>
-        <w:rPr>
-          <w:rStyle w:val="KeywordTok"/>
-        </w:rPr>
-        <w:t>join</w:t>
-      </w:r>
-      <w:r>
-        <w:rPr>
-          <w:rStyle w:val="NormalTok"/>
-        </w:rPr>
-        <w:t xml:space="preserve"> C1_INFO </w:t>
-      </w:r>
-      <w:r>
-        <w:rPr>
-          <w:rStyle w:val="KeywordTok"/>
-        </w:rPr>
-        <w:t>on</w:t>
-      </w:r>
-      <w:r>
-        <w:rPr>
-          <w:rStyle w:val="NormalTok"/>
-        </w:rPr>
-        <w:t xml:space="preserve"> BORROWS.studentid </w:t>
-      </w:r>
-      <w:r>
-        <w:rPr>
-          <w:rStyle w:val="OperatorTok"/>
-        </w:rPr>
-        <w:t>=</w:t>
-      </w:r>
-      <w:r>
-        <w:rPr>
-          <w:rStyle w:val="NormalTok"/>
-        </w:rPr>
-        <w:t xml:space="preserve"> C1_INFO.studentid</w:t>
-      </w:r>
-      <w:r>
-        <w:br/>
-      </w:r>
-      <w:r>
-        <w:rPr>
-          <w:rStyle w:val="KeywordTok"/>
-        </w:rPr>
-        <w:t>group</w:t>
-      </w:r>
-      <w:r>
-        <w:rPr>
-          <w:rStyle w:val="NormalTok"/>
-        </w:rPr>
-        <w:t xml:space="preserve"> </w:t>
-      </w:r>
-      <w:r>
-        <w:rPr>
-          <w:rStyle w:val="KeywordTok"/>
-        </w:rPr>
-        <w:t>by</w:t>
-      </w:r>
-      <w:r>
-        <w:rPr>
-          <w:rStyle w:val="NormalTok"/>
-        </w:rPr>
-        <w:t xml:space="preserve"> name;</w:t>
-      </w:r>
-      <w:r>
-        <w:br/>
-      </w:r>
-      <w:r>
-        <w:rPr>
-          <w:rStyle w:val="KeywordTok"/>
-        </w:rPr>
         <w:t>drop</w:t>
       </w:r>
       <w:r>
@@ -16367,8 +16410,9 @@
         <w:rPr>
           <w:noProof/>
         </w:rPr>
+        <w:lastRenderedPageBreak/>
         <w:drawing>
-          <wp:inline distT="0" distB="0" distL="0" distR="0" wp14:anchorId="1621965B" wp14:editId="2191DC2E">
+          <wp:inline distT="0" distB="0" distL="0" distR="0" wp14:anchorId="607A1317" wp14:editId="463B561C">
             <wp:extent cx="5334000" cy="2560660"/>
             <wp:effectExtent l="0" t="0" r="0" b="0"/>
             <wp:docPr id="24" name="Picture"/>
@@ -16377,13 +16421,13 @@
               <a:graphicData uri="http://schemas.openxmlformats.org/drawingml/2006/picture">
                 <pic:pic xmlns:pic="http://schemas.openxmlformats.org/drawingml/2006/picture">
                   <pic:nvPicPr>
-                    <pic:cNvPr id="0" name="Picture" descr="C:\Users\juho3\Desktop\DBprj%232_20121277_cache\imgs\p11.jpg"/>
+                    <pic:cNvPr id="0" name="Picture" descr="C:\Users\juho3\Desktop\imgs\p11.jpg"/>
                     <pic:cNvPicPr>
                       <a:picLocks noChangeAspect="1" noChangeArrowheads="1"/>
                     </pic:cNvPicPr>
                   </pic:nvPicPr>
                   <pic:blipFill>
-                    <a:blip r:embed="rId30"/>
+                    <a:blip r:embed="rId31"/>
                     <a:stretch>
                       <a:fillRect/>
                     </a:stretch>
@@ -16858,7 +16902,13 @@
         <w:rPr>
           <w:rStyle w:val="StringTok"/>
         </w:rPr>
-        <w:t>'C2'</w:t>
+        <w:t>'</w:t>
+      </w:r>
+      <w:r>
+        <w:rPr>
+          <w:rStyle w:val="StringTok"/>
+        </w:rPr>
+        <w:t>C2'</w:t>
       </w:r>
       <w:r>
         <w:rPr>
@@ -16886,9 +16936,8 @@
         <w:rPr>
           <w:noProof/>
         </w:rPr>
-        <w:lastRenderedPageBreak/>
         <w:drawing>
-          <wp:inline distT="0" distB="0" distL="0" distR="0" wp14:anchorId="73B8903F" wp14:editId="0A82C24B">
+          <wp:inline distT="0" distB="0" distL="0" distR="0" wp14:anchorId="6D635A91" wp14:editId="17966A2F">
             <wp:extent cx="5334000" cy="1039185"/>
             <wp:effectExtent l="0" t="0" r="0" b="0"/>
             <wp:docPr id="25" name="Picture"/>
@@ -16897,13 +16946,13 @@
               <a:graphicData uri="http://schemas.openxmlformats.org/drawingml/2006/picture">
                 <pic:pic xmlns:pic="http://schemas.openxmlformats.org/drawingml/2006/picture">
                   <pic:nvPicPr>
-                    <pic:cNvPr id="0" name="Picture" descr="C:\Users\juho3\Desktop\DBprj%232_20121277_cache\imgs\p12.jpg"/>
+                    <pic:cNvPr id="0" name="Picture" descr="C:\Users\juho3\Desktop\imgs\p12.jpg"/>
                     <pic:cNvPicPr>
                       <a:picLocks noChangeAspect="1" noChangeArrowheads="1"/>
                     </pic:cNvPicPr>
                   </pic:nvPicPr>
                   <pic:blipFill>
-                    <a:blip r:embed="rId31"/>
+                    <a:blip r:embed="rId32"/>
                     <a:stretch>
                       <a:fillRect/>
                     </a:stretch>
@@ -17204,6 +17253,7 @@
         <w:pStyle w:val="FirstParagraph"/>
       </w:pPr>
       <w:r>
+        <w:lastRenderedPageBreak/>
         <w:t>결과</w:t>
       </w:r>
       <w:r>
@@ -17219,7 +17269,7 @@
           <w:noProof/>
         </w:rPr>
         <w:drawing>
-          <wp:inline distT="0" distB="0" distL="0" distR="0" wp14:anchorId="55645F08" wp14:editId="069EA10F">
+          <wp:inline distT="0" distB="0" distL="0" distR="0" wp14:anchorId="00744A25" wp14:editId="084D2258">
             <wp:extent cx="5334000" cy="873784"/>
             <wp:effectExtent l="0" t="0" r="0" b="0"/>
             <wp:docPr id="26" name="Picture"/>
@@ -17228,13 +17278,13 @@
               <a:graphicData uri="http://schemas.openxmlformats.org/drawingml/2006/picture">
                 <pic:pic xmlns:pic="http://schemas.openxmlformats.org/drawingml/2006/picture">
                   <pic:nvPicPr>
-                    <pic:cNvPr id="0" name="Picture" descr="C:\Users\juho3\Desktop\DBprj%232_20121277_cache\imgs\p13.jpg"/>
+                    <pic:cNvPr id="0" name="Picture" descr="C:\Users\juho3\Desktop\imgs\p13.jpg"/>
                     <pic:cNvPicPr>
                       <a:picLocks noChangeAspect="1" noChangeArrowheads="1"/>
                     </pic:cNvPicPr>
                   </pic:nvPicPr>
                   <pic:blipFill>
-                    <a:blip r:embed="rId32"/>
+                    <a:blip r:embed="rId33"/>
                     <a:stretch>
                       <a:fillRect/>
                     </a:stretch>
@@ -17681,7 +17731,7 @@
           <w:noProof/>
         </w:rPr>
         <w:drawing>
-          <wp:inline distT="0" distB="0" distL="0" distR="0" wp14:anchorId="0E956630" wp14:editId="147DF996">
+          <wp:inline distT="0" distB="0" distL="0" distR="0" wp14:anchorId="122B4697" wp14:editId="213FCBD0">
             <wp:extent cx="5334000" cy="1264023"/>
             <wp:effectExtent l="0" t="0" r="0" b="0"/>
             <wp:docPr id="27" name="Picture"/>
@@ -17690,13 +17740,13 @@
               <a:graphicData uri="http://schemas.openxmlformats.org/drawingml/2006/picture">
                 <pic:pic xmlns:pic="http://schemas.openxmlformats.org/drawingml/2006/picture">
                   <pic:nvPicPr>
-                    <pic:cNvPr id="0" name="Picture" descr="C:\Users\juho3\Desktop\DBprj%232_20121277_cache\imgs\p14.jpg"/>
+                    <pic:cNvPr id="0" name="Picture" descr="C:\Users\juho3\Desktop\imgs\p14.jpg"/>
                     <pic:cNvPicPr>
                       <a:picLocks noChangeAspect="1" noChangeArrowheads="1"/>
                     </pic:cNvPicPr>
                   </pic:nvPicPr>
                   <pic:blipFill>
-                    <a:blip r:embed="rId33"/>
+                    <a:blip r:embed="rId34"/>
                     <a:stretch>
                       <a:fillRect/>
                     </a:stretch>
@@ -17875,13 +17925,46 @@
         <w:rPr>
           <w:rStyle w:val="KeywordTok"/>
         </w:rPr>
+        <w:t>sel</w:t>
+      </w:r>
+      <w:r>
+        <w:rPr>
+          <w:rStyle w:val="KeywordTok"/>
+        </w:rPr>
+        <w:t>ect</w:t>
+      </w:r>
+      <w:r>
+        <w:rPr>
+          <w:rStyle w:val="NormalTok"/>
+        </w:rPr>
+        <w:t xml:space="preserve"> name </w:t>
+      </w:r>
+      <w:r>
+        <w:br/>
+      </w:r>
+      <w:r>
+        <w:rPr>
+          <w:rStyle w:val="KeywordTok"/>
+        </w:rPr>
+        <w:t>from</w:t>
+      </w:r>
+      <w:r>
+        <w:rPr>
+          <w:rStyle w:val="NormalTok"/>
+        </w:rPr>
+        <w:t xml:space="preserve"> ((</w:t>
+      </w:r>
+      <w:r>
+        <w:rPr>
+          <w:rStyle w:val="KeywordTok"/>
+        </w:rPr>
         <w:t>select</w:t>
       </w:r>
       <w:r>
         <w:rPr>
           <w:rStyle w:val="NormalTok"/>
         </w:rPr>
-        <w:t xml:space="preserve"> name </w:t>
+        <w:t xml:space="preserve"> studentid </w:t>
       </w:r>
       <w:r>
         <w:br/>
@@ -17908,7 +17991,7 @@
         <w:rPr>
           <w:rStyle w:val="NormalTok"/>
         </w:rPr>
-        <w:t xml:space="preserve"> studentid </w:t>
+        <w:t xml:space="preserve"> bookid </w:t>
       </w:r>
       <w:r>
         <w:br/>
@@ -17923,7 +18006,31 @@
         <w:rPr>
           <w:rStyle w:val="NormalTok"/>
         </w:rPr>
-        <w:t xml:space="preserve"> ((</w:t>
+        <w:t xml:space="preserve"> BOOKS </w:t>
+      </w:r>
+      <w:r>
+        <w:rPr>
+          <w:rStyle w:val="KeywordTok"/>
+        </w:rPr>
+        <w:t>where</w:t>
+      </w:r>
+      <w:r>
+        <w:rPr>
+          <w:rStyle w:val="NormalTok"/>
+        </w:rPr>
+        <w:t xml:space="preserve"> pagecount</w:t>
+      </w:r>
+      <w:r>
+        <w:rPr>
+          <w:rStyle w:val="OperatorTok"/>
+        </w:rPr>
+        <w:t>=</w:t>
+      </w:r>
+      <w:r>
+        <w:rPr>
+          <w:rStyle w:val="NormalTok"/>
+        </w:rPr>
+        <w:t xml:space="preserve"> (</w:t>
       </w:r>
       <w:r>
         <w:rPr>
@@ -17935,7 +18042,31 @@
         <w:rPr>
           <w:rStyle w:val="NormalTok"/>
         </w:rPr>
-        <w:t xml:space="preserve"> bookid </w:t>
+        <w:t xml:space="preserve"> </w:t>
+      </w:r>
+      <w:r>
+        <w:rPr>
+          <w:rStyle w:val="FunctionTok"/>
+        </w:rPr>
+        <w:t>max</w:t>
+      </w:r>
+      <w:r>
+        <w:rPr>
+          <w:rStyle w:val="NormalTok"/>
+        </w:rPr>
+        <w:t xml:space="preserve">(pagecount) </w:t>
+      </w:r>
+      <w:r>
+        <w:rPr>
+          <w:rStyle w:val="KeywordTok"/>
+        </w:rPr>
+        <w:t>from</w:t>
+      </w:r>
+      <w:r>
+        <w:rPr>
+          <w:rStyle w:val="NormalTok"/>
+        </w:rPr>
+        <w:t xml:space="preserve"> BOOKS)) </w:t>
       </w:r>
       <w:r>
         <w:br/>
@@ -17944,73 +18075,25 @@
         <w:rPr>
           <w:rStyle w:val="KeywordTok"/>
         </w:rPr>
-        <w:t>from</w:t>
-      </w:r>
-      <w:r>
-        <w:rPr>
-          <w:rStyle w:val="NormalTok"/>
-        </w:rPr>
-        <w:t xml:space="preserve"> BOOKS </w:t>
-      </w:r>
-      <w:r>
-        <w:rPr>
-          <w:rStyle w:val="KeywordTok"/>
-        </w:rPr>
-        <w:t>where</w:t>
-      </w:r>
-      <w:r>
-        <w:rPr>
-          <w:rStyle w:val="NormalTok"/>
-        </w:rPr>
-        <w:t xml:space="preserve"> pagecount</w:t>
-      </w:r>
-      <w:r>
-        <w:rPr>
-          <w:rStyle w:val="OperatorTok"/>
-        </w:rPr>
-        <w:t>=</w:t>
-      </w:r>
-      <w:r>
-        <w:rPr>
-          <w:rStyle w:val="NormalTok"/>
-        </w:rPr>
-        <w:t xml:space="preserve"> (</w:t>
-      </w:r>
-      <w:r>
-        <w:rPr>
-          <w:rStyle w:val="KeywordTok"/>
-        </w:rPr>
-        <w:t>select</w:t>
-      </w:r>
-      <w:r>
-        <w:rPr>
-          <w:rStyle w:val="NormalTok"/>
-        </w:rPr>
-        <w:t xml:space="preserve"> </w:t>
-      </w:r>
-      <w:r>
-        <w:rPr>
-          <w:rStyle w:val="FunctionTok"/>
-        </w:rPr>
-        <w:t>max</w:t>
-      </w:r>
-      <w:r>
-        <w:rPr>
-          <w:rStyle w:val="NormalTok"/>
-        </w:rPr>
-        <w:t xml:space="preserve">(pagecount) </w:t>
-      </w:r>
-      <w:r>
-        <w:rPr>
-          <w:rStyle w:val="KeywordTok"/>
-        </w:rPr>
-        <w:t>from</w:t>
-      </w:r>
-      <w:r>
-        <w:rPr>
-          <w:rStyle w:val="NormalTok"/>
-        </w:rPr>
-        <w:t xml:space="preserve"> BOOKS)) </w:t>
+        <w:t>natural</w:t>
+      </w:r>
+      <w:r>
+        <w:rPr>
+          <w:rStyle w:val="NormalTok"/>
+        </w:rPr>
+        <w:t xml:space="preserve"> </w:t>
+      </w:r>
+      <w:r>
+        <w:rPr>
+          <w:rStyle w:val="KeywordTok"/>
+        </w:rPr>
+        <w:t>join</w:t>
+      </w:r>
+      <w:r>
+        <w:rPr>
+          <w:rStyle w:val="NormalTok"/>
+        </w:rPr>
+        <w:t xml:space="preserve"> BORROWS)) </w:t>
       </w:r>
       <w:r>
         <w:br/>
@@ -18037,33 +18120,6 @@
         <w:rPr>
           <w:rStyle w:val="NormalTok"/>
         </w:rPr>
-        <w:t xml:space="preserve"> BORROWS)) </w:t>
-      </w:r>
-      <w:r>
-        <w:br/>
-      </w:r>
-      <w:r>
-        <w:rPr>
-          <w:rStyle w:val="KeywordTok"/>
-        </w:rPr>
-        <w:t>natural</w:t>
-      </w:r>
-      <w:r>
-        <w:rPr>
-          <w:rStyle w:val="NormalTok"/>
-        </w:rPr>
-        <w:t xml:space="preserve"> </w:t>
-      </w:r>
-      <w:r>
-        <w:rPr>
-          <w:rStyle w:val="KeywordTok"/>
-        </w:rPr>
-        <w:t>join</w:t>
-      </w:r>
-      <w:r>
-        <w:rPr>
-          <w:rStyle w:val="NormalTok"/>
-        </w:rPr>
         <w:t xml:space="preserve"> STUDENTS);</w:t>
       </w:r>
     </w:p>
@@ -18086,8 +18142,9 @@
         <w:rPr>
           <w:noProof/>
         </w:rPr>
+        <w:lastRenderedPageBreak/>
         <w:drawing>
-          <wp:inline distT="0" distB="0" distL="0" distR="0" wp14:anchorId="3FDCA12C" wp14:editId="0E1FD8DF">
+          <wp:inline distT="0" distB="0" distL="0" distR="0" wp14:anchorId="277AA831" wp14:editId="279335C8">
             <wp:extent cx="5276850" cy="1685925"/>
             <wp:effectExtent l="0" t="0" r="0" b="0"/>
             <wp:docPr id="28" name="Picture"/>
@@ -18096,13 +18153,13 @@
               <a:graphicData uri="http://schemas.openxmlformats.org/drawingml/2006/picture">
                 <pic:pic xmlns:pic="http://schemas.openxmlformats.org/drawingml/2006/picture">
                   <pic:nvPicPr>
-                    <pic:cNvPr id="0" name="Picture" descr="C:\Users\juho3\Desktop\DBprj%232_20121277_cache\imgs\p15.jpg"/>
+                    <pic:cNvPr id="0" name="Picture" descr="C:\Users\juho3\Desktop\imgs\p15.jpg"/>
                     <pic:cNvPicPr>
                       <a:picLocks noChangeAspect="1" noChangeArrowheads="1"/>
                     </pic:cNvPicPr>
                   </pic:nvPicPr>
                   <pic:blipFill>
-                    <a:blip r:embed="rId34"/>
+                    <a:blip r:embed="rId35"/>
                     <a:stretch>
                       <a:fillRect/>
                     </a:stretch>
@@ -18595,7 +18652,13 @@
         <w:rPr>
           <w:rStyle w:val="NormalTok"/>
         </w:rPr>
-        <w:t xml:space="preserve"> BORROWS))</w:t>
+        <w:t xml:space="preserve"> BO</w:t>
+      </w:r>
+      <w:r>
+        <w:rPr>
+          <w:rStyle w:val="NormalTok"/>
+        </w:rPr>
+        <w:t>RROWS))</w:t>
       </w:r>
       <w:r>
         <w:br/>
@@ -18644,9 +18707,8 @@
         <w:rPr>
           <w:noProof/>
         </w:rPr>
-        <w:lastRenderedPageBreak/>
         <w:drawing>
-          <wp:inline distT="0" distB="0" distL="0" distR="0" wp14:anchorId="76CFAC37" wp14:editId="180EA595">
+          <wp:inline distT="0" distB="0" distL="0" distR="0" wp14:anchorId="558310E9" wp14:editId="202C9546">
             <wp:extent cx="5334000" cy="2800350"/>
             <wp:effectExtent l="0" t="0" r="0" b="0"/>
             <wp:docPr id="29" name="Picture"/>
@@ -18655,13 +18717,13 @@
               <a:graphicData uri="http://schemas.openxmlformats.org/drawingml/2006/picture">
                 <pic:pic xmlns:pic="http://schemas.openxmlformats.org/drawingml/2006/picture">
                   <pic:nvPicPr>
-                    <pic:cNvPr id="0" name="Picture" descr="C:\Users\juho3\Desktop\DBprj%232_20121277_cache\imgs\p16.jpg"/>
+                    <pic:cNvPr id="0" name="Picture" descr="C:\Users\juho3\Desktop\imgs\p16.jpg"/>
                     <pic:cNvPicPr>
                       <a:picLocks noChangeAspect="1" noChangeArrowheads="1"/>
                     </pic:cNvPicPr>
                   </pic:nvPicPr>
                   <pic:blipFill>
-                    <a:blip r:embed="rId35"/>
+                    <a:blip r:embed="rId36"/>
                     <a:stretch>
                       <a:fillRect/>
                     </a:stretch>
@@ -18693,7 +18755,7 @@
         <w:pStyle w:val="ImageCaption"/>
       </w:pPr>
     </w:p>
-    <w:bookmarkEnd w:id="21"/>
+    <w:bookmarkEnd w:id="20"/>
     <w:p>
       <w:pPr>
         <w:pStyle w:val="a0"/>
@@ -18757,7 +18819,7 @@
   <w:abstractNum w:abstractNumId="0" w15:restartNumberingAfterBreak="0">
     <w:nsid w:val="0000A990"/>
     <w:multiLevelType w:val="multilevel"/>
-    <w:tmpl w:val="4FB44414"/>
+    <w:tmpl w:val="F80EE31E"/>
     <w:lvl w:ilvl="0">
       <w:numFmt w:val="bullet"/>
       <w:lvlText w:val=" "/>
@@ -18834,7 +18896,7 @@
   <w:abstractNum w:abstractNumId="1" w15:restartNumberingAfterBreak="0">
     <w:nsid w:val="0000A991"/>
     <w:multiLevelType w:val="multilevel"/>
-    <w:tmpl w:val="0CA8050E"/>
+    <w:tmpl w:val="7E2CD186"/>
     <w:lvl w:ilvl="0">
       <w:numFmt w:val="bullet"/>
       <w:lvlText w:val="•"/>
@@ -19166,13 +19228,6 @@
     <w:lsdException w:name="Placeholder Text" w:semiHidden="1"/>
     <w:lsdException w:name="Light Shading"/>
     <w:lsdException w:name="Light List"/>
-    <w:lsdException w:name="Light Grid"/>
-    <w:lsdException w:name="Medium Shading 1"/>
-    <w:lsdException w:name="Medium Shading 2"/>
-    <w:lsdException w:name="Medium List 1"/>
-    <w:lsdException w:name="Medium List 2"/>
-    <w:lsdException w:name="Medium Grid 1"/>
-    <w:lsdException w:name="Medium Grid 2"/>
     <w:lsdException w:name="Medium Grid 3"/>
     <w:lsdException w:name="Dark List"/>
     <w:lsdException w:name="Colorful Shading"/>
@@ -20112,46 +20167,6 @@
       <w:sz w:val="22"/>
     </w:rPr>
   </w:style>
-  <w:style w:type="paragraph" w:styleId="ad">
-    <w:name w:val="header"/>
-    <w:basedOn w:val="a"/>
-    <w:link w:val="Char1"/>
-    <w:unhideWhenUsed/>
-    <w:rsid w:val="00FB4313"/>
-    <w:pPr>
-      <w:tabs>
-        <w:tab w:val="center" w:pos="4513"/>
-        <w:tab w:val="right" w:pos="9026"/>
-      </w:tabs>
-      <w:snapToGrid w:val="0"/>
-    </w:pPr>
-  </w:style>
-  <w:style w:type="character" w:customStyle="1" w:styleId="Char1">
-    <w:name w:val="머리글 Char"/>
-    <w:basedOn w:val="a1"/>
-    <w:link w:val="ad"/>
-    <w:rsid w:val="00FB4313"/>
-  </w:style>
-  <w:style w:type="paragraph" w:styleId="ae">
-    <w:name w:val="footer"/>
-    <w:basedOn w:val="a"/>
-    <w:link w:val="Char2"/>
-    <w:unhideWhenUsed/>
-    <w:rsid w:val="00FB4313"/>
-    <w:pPr>
-      <w:tabs>
-        <w:tab w:val="center" w:pos="4513"/>
-        <w:tab w:val="right" w:pos="9026"/>
-      </w:tabs>
-      <w:snapToGrid w:val="0"/>
-    </w:pPr>
-  </w:style>
-  <w:style w:type="character" w:customStyle="1" w:styleId="Char2">
-    <w:name w:val="바닥글 Char"/>
-    <w:basedOn w:val="a1"/>
-    <w:link w:val="ae"/>
-    <w:rsid w:val="00FB4313"/>
-  </w:style>
   <w:style w:type="paragraph" w:styleId="10">
     <w:name w:val="toc 1"/>
     <w:basedOn w:val="a"/>
@@ -20159,13 +20174,22 @@
     <w:autoRedefine/>
     <w:uiPriority w:val="39"/>
     <w:unhideWhenUsed/>
-    <w:rsid w:val="00FB4313"/>
-    <w:pPr>
-      <w:tabs>
-        <w:tab w:val="right" w:leader="dot" w:pos="9350"/>
-      </w:tabs>
-      <w:jc w:val="center"/>
-    </w:pPr>
+    <w:rsid w:val="00336587"/>
+  </w:style>
+  <w:style w:type="character" w:customStyle="1" w:styleId="Char">
+    <w:name w:val="제목 Char"/>
+    <w:basedOn w:val="a1"/>
+    <w:link w:val="a4"/>
+    <w:uiPriority w:val="10"/>
+    <w:rsid w:val="00336587"/>
+    <w:rPr>
+      <w:rFonts w:asciiTheme="majorHAnsi" w:eastAsiaTheme="majorEastAsia" w:hAnsiTheme="majorHAnsi" w:cstheme="majorBidi"/>
+      <w:b/>
+      <w:bCs/>
+      <w:color w:val="345A8A" w:themeColor="accent1" w:themeShade="B5"/>
+      <w:sz w:val="36"/>
+      <w:szCs w:val="36"/>
+    </w:rPr>
   </w:style>
   <w:style w:type="paragraph" w:styleId="20">
     <w:name w:val="toc 2"/>
@@ -20174,25 +20198,10 @@
     <w:autoRedefine/>
     <w:uiPriority w:val="39"/>
     <w:unhideWhenUsed/>
-    <w:rsid w:val="00FB4313"/>
+    <w:rsid w:val="00336587"/>
     <w:pPr>
       <w:ind w:leftChars="200" w:left="425"/>
     </w:pPr>
-  </w:style>
-  <w:style w:type="character" w:customStyle="1" w:styleId="Char">
-    <w:name w:val="제목 Char"/>
-    <w:basedOn w:val="a1"/>
-    <w:link w:val="a4"/>
-    <w:uiPriority w:val="10"/>
-    <w:rsid w:val="00FB4313"/>
-    <w:rPr>
-      <w:rFonts w:asciiTheme="majorHAnsi" w:eastAsiaTheme="majorEastAsia" w:hAnsiTheme="majorHAnsi" w:cstheme="majorBidi"/>
-      <w:b/>
-      <w:bCs/>
-      <w:color w:val="345A8A" w:themeColor="accent1" w:themeShade="B5"/>
-      <w:sz w:val="36"/>
-      <w:szCs w:val="36"/>
-    </w:rPr>
   </w:style>
 </w:styles>
 </file>
@@ -20513,4 +20522,16 @@
   </a:objectDefaults>
   <a:extraClrSchemeLst/>
 </a:theme>
+</file>
+
+<file path=customXml/item1.xml><?xml version="1.0" encoding="utf-8"?>
+<b:Sources xmlns:b="http://schemas.openxmlformats.org/officeDocument/2006/bibliography" xmlns="http://schemas.openxmlformats.org/officeDocument/2006/bibliography" SelectedStyle="\APASixthEditionOfficeOnline.xsl" StyleName="APA" Version="6"/>
+</file>
+
+<file path=customXml/itemProps1.xml><?xml version="1.0" encoding="utf-8"?>
+<ds:datastoreItem xmlns:ds="http://schemas.openxmlformats.org/officeDocument/2006/customXml" ds:itemID="{E91204A0-E051-4728-8BBB-5477A0EB82F0}">
+  <ds:schemaRefs>
+    <ds:schemaRef ds:uri="http://schemas.openxmlformats.org/officeDocument/2006/bibliography"/>
+  </ds:schemaRefs>
+</ds:datastoreItem>
 </file>
</xml_diff>